<commit_message>
add simple Replace test to verify that the replaced docx is actually valid xml
</commit_message>
<xml_diff>
--- a/examples/complex/template.docx
+++ b/examples/complex/template.docx
@@ -19,7 +19,7 @@
           <w:sz w:val="20"/>
           <w:szCs w:val="20"/>
         </w:rPr>
-        <w:t>{verwalter.name}</w:t>
+        <w:t>{verwalter.firmenname}</w:t>
       </w:r>
     </w:p>
     <w:p>
@@ -64,6 +64,7 @@
     </w:p>
     <w:p>
       <w:pPr>
+        <w:ind w:left="5103"/>
         <w:rPr>
           <w:rFonts w:ascii="Lato" w:hAnsi="Lato"/>
           <w:color w:val="767171"/>
@@ -99,7 +100,7 @@
           <w:sz w:val="20"/>
           <w:szCs w:val="20"/>
         </w:rPr>
-        <w:t>{mieter.firma}</w:t>
+        <w:t>{mieter.firmenname}</w:t>
       </w:r>
     </w:p>
     <w:p>
@@ -119,7 +120,7 @@
           <w:sz w:val="20"/>
           <w:szCs w:val="20"/>
         </w:rPr>
-        <w:t xml:space="preserve">{mieterINTER.vorname} {mieterINTER.nachname} </w:t>
+        <w:t xml:space="preserve">{hauptmieter.name} </w:t>
       </w:r>
     </w:p>
     <w:p>
@@ -139,7 +140,7 @@
           <w:sz w:val="20"/>
           <w:szCs w:val="20"/>
         </w:rPr>
-        <w:t>{mieterINTER.strasse.aktuell} {mieterINTER.hausnummer.aktuell}</w:t>
+        <w:t>{hauptmieter.strasse.aktuell} {hauptmieter.hausnummer.aktuell}</w:t>
       </w:r>
     </w:p>
     <w:p>
@@ -159,7 +160,7 @@
           <w:sz w:val="20"/>
           <w:szCs w:val="20"/>
         </w:rPr>
-        <w:t>{mieterINTER.plz.aktuell} {mieterINTER.ort.aktuell}</w:t>
+        <w:t>{hauptmieter.plz.aktuell} {hauptmieter.ort.aktuell}</w:t>
       </w:r>
     </w:p>
     <w:p>
@@ -264,48 +265,20 @@
           <w:sz w:val="20"/>
           <w:szCs w:val="20"/>
         </w:rPr>
-        <w:t xml:space="preserve">, </w:t>
-      </w:r>
-      <w:r>
-        <w:rPr>
-          <w:rFonts w:ascii="Lato" w:hAnsi="Lato"/>
-          <w:sz w:val="20"/>
-          <w:szCs w:val="20"/>
-        </w:rPr>
-      </w:r>
-      <w:r>
-        <w:rPr>
-          <w:rFonts w:ascii="Lato" w:hAnsi="Lato"/>
-          <w:sz w:val="20"/>
-          <w:szCs w:val="20"/>
-        </w:rPr>
-        <w:fldChar w:fldCharType="begin"/>
-        <w:instrText xml:space="preserve"> PRINTDATE \@ "d. MMMM yyyy" </w:instrText>
-        <w:fldChar w:fldCharType="separate"/>
-        <w:t>25. September 2020</w:t>
-        <w:fldChar w:fldCharType="end"/>
-      </w:r>
-      <w:r>
-        <w:rPr>
-          <w:rFonts w:ascii="Lato" w:hAnsi="Lato"/>
-          <w:sz w:val="20"/>
-          <w:szCs w:val="20"/>
-        </w:rPr>
-      </w:r>
-    </w:p>
-    <w:p>
-      <w:pPr>
-        <w:rPr>
-          <w:rFonts w:ascii="Lato" w:hAnsi="Lato"/>
-          <w:color w:val="767171"/>
-          <w:sz w:val="20"/>
-          <w:szCs w:val="20"/>
-        </w:rPr>
-      </w:pPr>
-      <w:r>
-        <w:rPr>
-          <w:rFonts w:ascii="Lato" w:hAnsi="Lato"/>
-          <w:color w:val="767171"/>
+        <w:t>,</w:t>
+      </w:r>
+      <w:r>
+        <w:rPr>
+          <w:rFonts w:ascii="Lato" w:hAnsi="Lato"/>
+          <w:color w:val="ff0000"/>
+          <w:sz w:val="20"/>
+          <w:szCs w:val="20"/>
+        </w:rPr>
+        <w:t xml:space="preserve"> {datum.heute}</w:t>
+      </w:r>
+      <w:r>
+        <w:rPr>
+          <w:rFonts w:ascii="Lato" w:hAnsi="Lato"/>
           <w:sz w:val="20"/>
           <w:szCs w:val="20"/>
         </w:rPr>
@@ -687,208 +660,179 @@
       <w:pPr>
         <w:rPr>
           <w:rFonts w:ascii="Lato" w:hAnsi="Lato"/>
-          <w:color w:val="ff0000"/>
-        </w:rPr>
-      </w:pPr>
-      <w:r>
-        <w:rPr>
-          <w:rFonts w:ascii="Lato" w:hAnsi="Lato"/>
-          <w:color w:val="ff0000"/>
-        </w:rPr>
-        <w:t xml:space="preserve">{anrede.sehrgeehrt} </w:t>
-      </w:r>
-    </w:p>
-    <w:p>
-      <w:pPr>
-        <w:rPr>
-          <w:rFonts w:ascii="Lato" w:hAnsi="Lato"/>
           <w:color w:val="767171"/>
         </w:rPr>
       </w:pPr>
       <w:r>
         <w:rPr>
           <w:rFonts w:ascii="Lato" w:hAnsi="Lato"/>
+          <w:color w:val="ff0000"/>
+        </w:rPr>
+        <w:t>{mieter.alle_anreden}</w:t>
+      </w:r>
+      <w:r>
+        <w:rPr>
+          <w:rFonts w:ascii="Lato" w:hAnsi="Lato"/>
           <w:color w:val="767171"/>
         </w:rPr>
-        <w:t xml:space="preserve">Guten Tag </w:t>
-      </w:r>
-      <w:r>
-        <w:rPr>
-          <w:rFonts w:ascii="Lato" w:hAnsi="Lato"/>
-          <w:color w:val="ff0000"/>
-        </w:rPr>
-        <w:t xml:space="preserve">{mieter.vorname} {mieter.nachname}, {mieter.vorname} {mieter.nachname} – </w:t>
-      </w:r>
-      <w:r>
-        <w:rPr>
-          <w:rFonts w:ascii="Lato" w:hAnsi="Lato"/>
-          <w:color w:val="70ad47"/>
-        </w:rPr>
-        <w:t>ALLE MIETER</w:t>
-      </w:r>
-      <w:r>
+      </w:r>
+    </w:p>
+    <w:p>
+      <w:pPr>
         <w:rPr>
           <w:rFonts w:ascii="Lato" w:hAnsi="Lato"/>
           <w:color w:val="767171"/>
         </w:rPr>
-      </w:r>
-    </w:p>
-    <w:p>
-      <w:pPr>
+      </w:pPr>
+      <w:r>
         <w:rPr>
           <w:rFonts w:ascii="Lato" w:hAnsi="Lato"/>
           <w:color w:val="767171"/>
         </w:rPr>
-      </w:pPr>
-      <w:r>
+      </w:r>
+    </w:p>
+    <w:p>
+      <w:pPr>
         <w:rPr>
           <w:rFonts w:ascii="Lato" w:hAnsi="Lato"/>
           <w:color w:val="767171"/>
         </w:rPr>
-      </w:r>
-    </w:p>
-    <w:p>
-      <w:pPr>
+      </w:pPr>
+      <w:r>
         <w:rPr>
           <w:rFonts w:ascii="Lato" w:hAnsi="Lato"/>
           <w:color w:val="767171"/>
         </w:rPr>
-      </w:pPr>
-      <w:r>
+      </w:r>
+    </w:p>
+    <w:p>
+      <w:pPr>
         <w:rPr>
           <w:rFonts w:ascii="Lato" w:hAnsi="Lato"/>
           <w:color w:val="767171"/>
         </w:rPr>
-      </w:r>
-    </w:p>
-    <w:p>
-      <w:pPr>
+      </w:pPr>
+      <w:r>
         <w:rPr>
           <w:rFonts w:ascii="Lato" w:hAnsi="Lato"/>
           <w:color w:val="767171"/>
         </w:rPr>
-      </w:pPr>
-      <w:r>
+        <w:t>Wir freuen uns, Ihnen den Mietvertrag für das oben erwähnte Objekt zustellen zu können.</w:t>
+      </w:r>
+    </w:p>
+    <w:p>
+      <w:pPr>
         <w:rPr>
           <w:rFonts w:ascii="Lato" w:hAnsi="Lato"/>
           <w:color w:val="767171"/>
         </w:rPr>
-        <w:t>Wir freuen uns, Ihnen den Mietvertrag für das oben erwähnte Objekt zustellen zu können.</w:t>
-      </w:r>
-    </w:p>
-    <w:p>
-      <w:pPr>
+      </w:pPr>
+      <w:r>
         <w:rPr>
           <w:rFonts w:ascii="Lato" w:hAnsi="Lato"/>
           <w:color w:val="767171"/>
         </w:rPr>
-      </w:pPr>
-      <w:r>
+      </w:r>
+    </w:p>
+    <w:p>
+      <w:pPr>
         <w:rPr>
           <w:rFonts w:ascii="Lato" w:hAnsi="Lato"/>
           <w:color w:val="767171"/>
         </w:rPr>
-      </w:r>
-    </w:p>
-    <w:p>
-      <w:pPr>
+      </w:pPr>
+      <w:r>
         <w:rPr>
           <w:rFonts w:ascii="Lato" w:hAnsi="Lato"/>
           <w:color w:val="767171"/>
         </w:rPr>
-      </w:pPr>
-      <w:r>
+        <w:t xml:space="preserve">Bitte lassen Sie den Vertrag von allen Vertragsparteien unterschreiben und senden Sie uns diesen innert drei Tagen zurück. </w:t>
+      </w:r>
+    </w:p>
+    <w:p>
+      <w:pPr>
         <w:rPr>
           <w:rFonts w:ascii="Lato" w:hAnsi="Lato"/>
           <w:color w:val="767171"/>
         </w:rPr>
-        <w:t xml:space="preserve">Bitte lassen Sie den Vertrag von allen Vertragsparteien unterschreiben und senden Sie uns diesen innert drei Tagen zurück. </w:t>
-      </w:r>
-    </w:p>
-    <w:p>
-      <w:pPr>
+      </w:pPr>
+      <w:r>
         <w:rPr>
           <w:rFonts w:ascii="Lato" w:hAnsi="Lato"/>
           <w:color w:val="767171"/>
         </w:rPr>
-      </w:pPr>
-      <w:r>
+      </w:r>
+    </w:p>
+    <w:p>
+      <w:pPr>
         <w:rPr>
           <w:rFonts w:ascii="Lato" w:hAnsi="Lato"/>
           <w:color w:val="767171"/>
         </w:rPr>
-      </w:r>
-    </w:p>
-    <w:p>
-      <w:pPr>
+      </w:pPr>
+      <w:r>
         <w:rPr>
           <w:rFonts w:ascii="Lato" w:hAnsi="Lato"/>
           <w:color w:val="767171"/>
         </w:rPr>
-      </w:pPr>
-      <w:r>
+        <w:t>Der Vertrag erlangt seine Rechtsgültigkeit erst nach Gegenzeichnung durch uns. Das für Sie bestimmte Exemplar werden wir Ihnen schnellstmöglich zustellen.</w:t>
+      </w:r>
+    </w:p>
+    <w:p>
+      <w:pPr>
         <w:rPr>
           <w:rFonts w:ascii="Lato" w:hAnsi="Lato"/>
           <w:color w:val="767171"/>
         </w:rPr>
-        <w:t>Der Vertrag erlangt seine Rechtsgültigkeit erst nach Gegenzeichnung durch uns. Das für Sie bestimmte Exemplar werden wir Ihnen schnellstmöglich zustellen.</w:t>
-      </w:r>
-    </w:p>
-    <w:p>
-      <w:pPr>
+      </w:pPr>
+      <w:r>
         <w:rPr>
           <w:rFonts w:ascii="Lato" w:hAnsi="Lato"/>
           <w:color w:val="767171"/>
         </w:rPr>
-      </w:pPr>
-      <w:r>
+      </w:r>
+    </w:p>
+    <w:p>
+      <w:pPr>
         <w:rPr>
           <w:rFonts w:ascii="Lato" w:hAnsi="Lato"/>
           <w:color w:val="767171"/>
         </w:rPr>
-      </w:r>
-    </w:p>
-    <w:p>
-      <w:pPr>
+      </w:pPr>
+      <w:r>
         <w:rPr>
           <w:rFonts w:ascii="Lato" w:hAnsi="Lato"/>
           <w:color w:val="767171"/>
         </w:rPr>
-      </w:pPr>
-      <w:r>
+        <w:t>Die Unterlagen für die Mieterkaution lassen wir Ihnen nach Unterzeichnung der Mietverträge zukommen.</w:t>
+      </w:r>
+    </w:p>
+    <w:p>
+      <w:pPr>
         <w:rPr>
           <w:rFonts w:ascii="Lato" w:hAnsi="Lato"/>
           <w:color w:val="767171"/>
         </w:rPr>
-        <w:t>Die Unterlagen für die Mieterkaution lassen wir Ihnen nach Unterzeichnung der Mietverträge zukommen.</w:t>
-      </w:r>
-    </w:p>
-    <w:p>
-      <w:pPr>
+      </w:pPr>
+      <w:r>
         <w:rPr>
           <w:rFonts w:ascii="Lato" w:hAnsi="Lato"/>
           <w:color w:val="767171"/>
         </w:rPr>
-      </w:pPr>
-      <w:r>
+      </w:r>
+    </w:p>
+    <w:p>
+      <w:pPr>
         <w:rPr>
           <w:rFonts w:ascii="Lato" w:hAnsi="Lato"/>
           <w:color w:val="767171"/>
         </w:rPr>
-      </w:r>
-    </w:p>
-    <w:p>
-      <w:pPr>
+      </w:pPr>
+      <w:r>
         <w:rPr>
           <w:rFonts w:ascii="Lato" w:hAnsi="Lato"/>
           <w:color w:val="767171"/>
         </w:rPr>
-      </w:pPr>
-      <w:r>
-        <w:rPr>
-          <w:rFonts w:ascii="Lato" w:hAnsi="Lato"/>
-          <w:color w:val="767171"/>
-        </w:rPr>
         <w:t>Gerne beantworten wir Ihnen Ihre Fragen zum Mietvertrag. Wir freuen uns auf ein angenehmes Mietverhältnis.</w:t>
       </w:r>
     </w:p>
@@ -897,7 +841,7 @@
         <w:ind w:left="5103"/>
         <w:rPr>
           <w:rFonts w:ascii="Lato" w:hAnsi="Lato"/>
-          <w:b/>
+          <w:color w:val="ff0000"/>
           <w:sz w:val="20"/>
           <w:szCs w:val="20"/>
         </w:rPr>
@@ -950,16 +894,7 @@
           <w:sz w:val="20"/>
           <w:szCs w:val="20"/>
         </w:rPr>
-        <w:t xml:space="preserve">} </w:t>
-      </w:r>
-      <w:r>
-        <w:rPr>
-          <w:rFonts w:ascii="Lato" w:hAnsi="Lato"/>
-          <w:color w:val="70ad47"/>
-          <w:sz w:val="20"/>
-          <w:szCs w:val="20"/>
-        </w:rPr>
-        <w:t>- MARKETBASE</w:t>
+        <w:t>}</w:t>
       </w:r>
       <w:r>
         <w:rPr>
@@ -998,101 +933,77 @@
           <w:sz w:val="20"/>
           <w:szCs w:val="20"/>
         </w:rPr>
-        <w:t xml:space="preserve">{verwalter.zuständiger.vorname} {verwalter. zuständiger.nachname} - </w:t>
-      </w:r>
-      <w:r>
-        <w:rPr>
-          <w:rFonts w:ascii="Lato" w:hAnsi="Lato"/>
-          <w:color w:val="70ad47"/>
-          <w:sz w:val="20"/>
-          <w:szCs w:val="20"/>
-        </w:rPr>
-        <w:t>MARKETBASE</w:t>
-      </w:r>
-      <w:r>
-        <w:rPr>
-          <w:rFonts w:ascii="Lato" w:hAnsi="Lato"/>
-          <w:color w:val="ff0000"/>
-          <w:sz w:val="20"/>
-          <w:szCs w:val="20"/>
-        </w:rPr>
+        <w:t>{verwalter.zuständiger.name}</w:t>
         <w:br w:type="textWrapping"/>
         <w:t>{verwalter.tel}</w:t>
       </w:r>
       <w:r>
-        <w:rPr>
-          <w:rFonts w:ascii="Lato" w:hAnsi="Lato"/>
-          <w:color w:val="ff0000"/>
-          <w:sz w:val="20"/>
-          <w:szCs w:val="20"/>
-        </w:rPr>
-        <w:t xml:space="preserve"> - </w:t>
-      </w:r>
-      <w:r>
-        <w:rPr>
-          <w:rFonts w:ascii="Lato" w:hAnsi="Lato"/>
-          <w:color w:val="70ad47"/>
-          <w:sz w:val="20"/>
-          <w:szCs w:val="20"/>
-        </w:rPr>
-        <w:t>MARKETBASE</w:t>
-      </w:r>
-      <w:r>
+        <w:br w:type="page"/>
+      </w:r>
+    </w:p>
+    <w:p>
+      <w:pPr>
         <w:rPr>
           <w:rFonts w:ascii="Lato" w:hAnsi="Lato"/>
           <w:b/>
           <w:sz w:val="20"/>
           <w:szCs w:val="20"/>
         </w:rPr>
-      </w:r>
-      <w:r>
-        <w:br w:type="page"/>
-      </w:r>
-    </w:p>
-    <w:p>
-      <w:pPr>
+      </w:pPr>
+      <w:r>
         <w:rPr>
           <w:rFonts w:ascii="Lato" w:hAnsi="Lato"/>
           <w:b/>
           <w:sz w:val="20"/>
           <w:szCs w:val="20"/>
         </w:rPr>
-      </w:pPr>
-      <w:r>
+      </w:r>
+    </w:p>
+    <w:p>
+      <w:pPr>
         <w:rPr>
           <w:rFonts w:ascii="Lato" w:hAnsi="Lato"/>
           <w:b/>
           <w:sz w:val="20"/>
           <w:szCs w:val="20"/>
         </w:rPr>
-      </w:r>
-    </w:p>
-    <w:p>
-      <w:pPr>
+      </w:pPr>
+      <w:r>
         <w:rPr>
           <w:rFonts w:ascii="Lato" w:hAnsi="Lato"/>
           <w:b/>
           <w:sz w:val="20"/>
           <w:szCs w:val="20"/>
         </w:rPr>
-      </w:pPr>
-      <w:r>
+      </w:r>
+    </w:p>
+    <w:p>
+      <w:pPr>
         <w:rPr>
           <w:rFonts w:ascii="Lato" w:hAnsi="Lato"/>
           <w:b/>
           <w:sz w:val="20"/>
           <w:szCs w:val="20"/>
         </w:rPr>
-      </w:r>
-    </w:p>
-    <w:p>
-      <w:pPr>
+      </w:pPr>
+      <w:r>
         <w:rPr>
           <w:rFonts w:ascii="Lato" w:hAnsi="Lato"/>
           <w:b/>
           <w:sz w:val="20"/>
           <w:szCs w:val="20"/>
         </w:rPr>
+      </w:r>
+    </w:p>
+    <w:p>
+      <w:pPr>
+        <w:rPr>
+          <w:rStyle w:val="char3"/>
+          <w:rFonts w:ascii="Lato" w:hAnsi="Lato"/>
+          <w:color w:val="ff0000"/>
+          <w:sz w:val="20"/>
+          <w:szCs w:val="20"/>
+        </w:rPr>
       </w:pPr>
       <w:r>
         <w:rPr>
@@ -1101,182 +1012,628 @@
           <w:sz w:val="20"/>
           <w:szCs w:val="20"/>
         </w:rPr>
-      </w:r>
-    </w:p>
-    <w:p>
-      <w:pPr>
-        <w:rPr>
-          <w:rFonts w:ascii="Lato" w:hAnsi="Lato"/>
-          <w:b/>
-          <w:color w:val="ff0000"/>
-          <w:sz w:val="20"/>
-          <w:szCs w:val="20"/>
-        </w:rPr>
-      </w:pPr>
-      <w:r>
-        <w:rPr>
-          <w:noProof/>
-        </w:rPr>
-        <w:drawing>
-          <wp:anchor distT="0" distB="0" distL="114300" distR="114300" simplePos="0" relativeHeight="251658241" behindDoc="0" locked="0" layoutInCell="0" hidden="0" allowOverlap="1">
-            <wp:simplePos x="0" y="0"/>
-            <wp:positionH relativeFrom="margin">
-              <wp:align>left</wp:align>
-            </wp:positionH>
-            <wp:positionV relativeFrom="margin">
-              <wp:align>top</wp:align>
-            </wp:positionV>
-            <wp:extent cx="762000" cy="762000"/>
-            <wp:effectExtent l="0" t="0" r="0" b="0"/>
-            <wp:wrapSquare wrapText="bothSides"/>
-            <wp:docPr id="1" name="Grafik 115"/>
-            <wp:cNvGraphicFramePr>
-              <a:graphicFrameLocks xmlns:a="http://schemas.openxmlformats.org/drawingml/2006/main" noChangeAspect="1"/>
-            </wp:cNvGraphicFramePr>
-            <a:graphic xmlns:a="http://schemas.openxmlformats.org/drawingml/2006/main">
-              <a:graphicData uri="http://schemas.openxmlformats.org/drawingml/2006/picture">
-                <pic:pic xmlns:pic="http://schemas.openxmlformats.org/drawingml/2006/picture">
-                  <pic:nvPicPr>
-                    <pic:cNvPr id="1" name="Grafik 115"/>
-                    <pic:cNvPicPr>
-                      <a:picLocks noChangeAspect="1"/>
-                      <a:extLst>
-                        <a:ext uri="smNativeData">
-                          <sm:smNativeData xmlns:sm="smNativeData" val="SMDATA_14_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"/>
-                        </a:ext>
-                      </a:extLst>
-                    </pic:cNvPicPr>
-                  </pic:nvPicPr>
-                  <pic:blipFill>
-                    <a:blip r:embed="rId8"/>
-                    <a:stretch>
-                      <a:fillRect/>
-                    </a:stretch>
-                  </pic:blipFill>
-                  <pic:spPr>
-                    <a:xfrm>
-                      <a:off x="0" y="0"/>
-                      <a:ext cx="762000" cy="762000"/>
-                    </a:xfrm>
-                    <a:prstGeom prst="rect">
-                      <a:avLst/>
-                    </a:prstGeom>
-                    <a:noFill/>
-                    <a:ln w="12700">
-                      <a:noFill/>
-                    </a:ln>
-                  </pic:spPr>
-                </pic:pic>
-              </a:graphicData>
-            </a:graphic>
-          </wp:anchor>
-        </w:drawing>
-      </w:r>
-      <w:r>
-        <w:rPr>
-          <w:rFonts w:ascii="Lato" w:hAnsi="Lato"/>
-          <w:b/>
-          <w:color w:val="ff0000"/>
-          <w:sz w:val="20"/>
-          <w:szCs w:val="20"/>
-        </w:rPr>
-        <w:t xml:space="preserve">{QR Code} </w:t>
+        <w:t>Mietvertrag für Wohnräume</w:t>
+      </w:r>
+      <w:r>
+        <w:rPr>
+          <w:rFonts w:ascii="Lato" w:hAnsi="Lato"/>
+          <w:sz w:val="20"/>
+          <w:szCs w:val="20"/>
+        </w:rPr>
+        <w:t xml:space="preserve"> </w:t>
+      </w:r>
+      <w:r>
+        <w:rPr>
+          <w:rStyle w:val="char3"/>
+          <w:rFonts w:ascii="Lato" w:hAnsi="Lato"/>
+          <w:sz w:val="20"/>
+          <w:szCs w:val="20"/>
+        </w:rPr>
+        <w:t>im Sinne von Art. 253 ff OR</w:t>
+      </w:r>
+      <w:r>
+        <w:rPr>
+          <w:rFonts w:ascii="Lato" w:hAnsi="Lato"/>
+          <w:sz w:val="20"/>
+          <w:szCs w:val="20"/>
+        </w:rPr>
+        <w:tab/>
+      </w:r>
+      <w:r>
+        <w:rPr>
+          <w:rStyle w:val="char3"/>
+          <w:rFonts w:ascii="Lato" w:hAnsi="Lato"/>
+          <w:color w:val="ff0000"/>
+          <w:sz w:val="20"/>
+          <w:szCs w:val="20"/>
+        </w:rPr>
+        <w:t xml:space="preserve"> Ref</w:t>
+      </w:r>
+      <w:r>
+        <w:rPr>
+          <w:rStyle w:val="char3"/>
+          <w:rFonts w:ascii="Lato" w:hAnsi="Lato"/>
+          <w:color w:val="ff0000"/>
+          <w:sz w:val="20"/>
+          <w:szCs w:val="20"/>
+        </w:rPr>
+        <w:t xml:space="preserve">.-Nr. </w:t>
+      </w:r>
+      <w:r>
+        <w:rPr>
+          <w:rStyle w:val="char3"/>
+          <w:rFonts w:ascii="Lato" w:hAnsi="Lato"/>
+          <w:color w:val="ff0000"/>
+          <w:sz w:val="20"/>
+          <w:szCs w:val="20"/>
+        </w:rPr>
+        <w:t>{</w:t>
+      </w:r>
+      <w:r>
+        <w:rPr>
+          <w:rStyle w:val="char3"/>
+          <w:rFonts w:ascii="Lato" w:hAnsi="Lato"/>
+          <w:color w:val="ff0000"/>
+          <w:sz w:val="20"/>
+          <w:szCs w:val="20"/>
+        </w:rPr>
+        <w:t>objekt</w:t>
+      </w:r>
+      <w:r>
+        <w:rPr>
+          <w:rStyle w:val="char3"/>
+          <w:rFonts w:ascii="Lato" w:hAnsi="Lato"/>
+          <w:color w:val="ff0000"/>
+          <w:sz w:val="20"/>
+          <w:szCs w:val="20"/>
+        </w:rPr>
+        <w:t>.</w:t>
+      </w:r>
+      <w:r>
+        <w:rPr>
+          <w:rStyle w:val="char3"/>
+          <w:rFonts w:ascii="Lato" w:hAnsi="Lato"/>
+          <w:color w:val="ff0000"/>
+          <w:sz w:val="20"/>
+          <w:szCs w:val="20"/>
+        </w:rPr>
+        <w:t>bezeichnung</w:t>
+      </w:r>
+      <w:r>
+        <w:rPr>
+          <w:rStyle w:val="char3"/>
+          <w:rFonts w:ascii="Lato" w:hAnsi="Lato"/>
+          <w:color w:val="ff0000"/>
+          <w:sz w:val="20"/>
+          <w:szCs w:val="20"/>
+        </w:rPr>
+        <w:t>}</w:t>
+      </w:r>
+      <w:r>
+        <w:rPr>
+          <w:rStyle w:val="char3"/>
+          <w:rFonts w:ascii="Lato" w:hAnsi="Lato"/>
+          <w:color w:val="ff0000"/>
+          <w:sz w:val="20"/>
+          <w:szCs w:val="20"/>
+        </w:rPr>
+        <w:t xml:space="preserve"> {</w:t>
+      </w:r>
+      <w:r>
+        <w:rPr>
+          <w:rStyle w:val="char3"/>
+          <w:rFonts w:ascii="Lato" w:hAnsi="Lato"/>
+          <w:color w:val="ff0000"/>
+          <w:sz w:val="20"/>
+          <w:szCs w:val="20"/>
+        </w:rPr>
+        <w:t>objekt</w:t>
+      </w:r>
+      <w:r>
+        <w:rPr>
+          <w:rStyle w:val="char3"/>
+          <w:rFonts w:ascii="Lato" w:hAnsi="Lato"/>
+          <w:color w:val="ff0000"/>
+          <w:sz w:val="20"/>
+          <w:szCs w:val="20"/>
+        </w:rPr>
+        <w:t>.</w:t>
+      </w:r>
+      <w:r>
+        <w:rPr>
+          <w:rStyle w:val="char3"/>
+          <w:rFonts w:ascii="Lato" w:hAnsi="Lato"/>
+          <w:color w:val="ff0000"/>
+          <w:sz w:val="20"/>
+          <w:szCs w:val="20"/>
+        </w:rPr>
+        <w:t>id}</w:t>
+      </w:r>
+      <w:r>
+        <w:rPr>
+          <w:rStyle w:val="char3"/>
+          <w:rFonts w:ascii="Lato" w:hAnsi="Lato"/>
+          <w:color w:val="ff0000"/>
+          <w:sz w:val="20"/>
+          <w:szCs w:val="20"/>
+        </w:rPr>
+      </w:r>
+    </w:p>
+    <w:p>
+      <w:pPr>
+        <w:rPr>
+          <w:rFonts w:ascii="Lato" w:hAnsi="Lato"/>
+          <w:sz w:val="20"/>
+          <w:szCs w:val="20"/>
+        </w:rPr>
+      </w:pPr>
+      <w:r>
+        <w:rPr>
+          <w:rFonts w:ascii="Lato" w:hAnsi="Lato"/>
+          <w:sz w:val="20"/>
+          <w:szCs w:val="20"/>
+        </w:rPr>
+      </w:r>
+    </w:p>
+    <w:p>
+      <w:pPr>
+        <w:pStyle w:val="para2"/>
+        <w:rPr>
+          <w:rFonts w:ascii="Lato" w:hAnsi="Lato"/>
+          <w:sz w:val="20"/>
+          <w:szCs w:val="20"/>
+        </w:rPr>
+      </w:pPr>
+      <w:r>
+        <w:rPr>
+          <w:rFonts w:ascii="Lato" w:hAnsi="Lato"/>
+          <w:sz w:val="20"/>
+          <w:szCs w:val="20"/>
+        </w:rPr>
+        <w:t>Vertragspartner</w:t>
+      </w:r>
+    </w:p>
+    <w:p>
+      <w:pPr>
+        <w:rPr>
+          <w:rFonts w:ascii="Lato" w:hAnsi="Lato"/>
+          <w:color w:val="ff0000"/>
+          <w:sz w:val="20"/>
+          <w:szCs w:val="20"/>
+        </w:rPr>
+      </w:pPr>
+      <w:r>
+        <w:rPr>
+          <w:rFonts w:ascii="Lato" w:hAnsi="Lato"/>
+          <w:sz w:val="20"/>
+          <w:szCs w:val="20"/>
+        </w:rPr>
+        <w:t>Vermieter:</w:t>
+        <w:tab/>
+      </w:r>
+      <w:r>
+        <w:rPr>
+          <w:rFonts w:ascii="Lato" w:hAnsi="Lato"/>
+          <w:color w:val="ff0000"/>
+          <w:sz w:val="20"/>
+          <w:szCs w:val="20"/>
+        </w:rPr>
+        <w:t>{eigentümer.firmenname},</w:t>
+      </w:r>
+      <w:r>
+        <w:rPr>
+          <w:rFonts w:ascii="Lato" w:hAnsi="Lato"/>
+          <w:sz w:val="20"/>
+          <w:szCs w:val="20"/>
+        </w:rPr>
+        <w:t xml:space="preserve"> </w:t>
+      </w:r>
+      <w:r>
+        <w:rPr>
+          <w:rFonts w:ascii="Lato" w:hAnsi="Lato"/>
+          <w:color w:val="ff0000"/>
+          <w:sz w:val="20"/>
+          <w:szCs w:val="20"/>
+        </w:rPr>
+        <w:t>{eigentümer.strasse}, {eigentümer.hausnummer}, {eigentümer.plz} {eigentümer.ort}</w:t>
+      </w:r>
+    </w:p>
+    <w:p>
+      <w:pPr>
+        <w:pStyle w:val="para4"/>
+        <w:rPr>
+          <w:rFonts w:ascii="Lato" w:hAnsi="Lato"/>
+          <w:color w:val="ff0000"/>
+          <w:sz w:val="20"/>
+          <w:szCs w:val="20"/>
+        </w:rPr>
+      </w:pPr>
+      <w:r>
+        <w:rPr>
+          <w:rFonts w:ascii="Lato" w:hAnsi="Lato"/>
+          <w:sz w:val="20"/>
+          <w:szCs w:val="20"/>
+        </w:rPr>
+        <w:t>vertreten durch:</w:t>
+        <w:tab/>
+      </w:r>
+      <w:r>
+        <w:rPr>
+          <w:rFonts w:ascii="Lato" w:hAnsi="Lato"/>
+          <w:color w:val="ff0000"/>
+          <w:sz w:val="20"/>
+          <w:szCs w:val="20"/>
+        </w:rPr>
+        <w:t>{verwalter.firmenname}, {verwalter.strasse}, {verwalter.hausnummer}, {verwalter.plz}, {verwalter.ort}</w:t>
+      </w:r>
+    </w:p>
+    <w:p>
+      <w:pPr>
+        <w:rPr>
+          <w:rFonts w:ascii="Lato" w:hAnsi="Lato"/>
+          <w:sz w:val="20"/>
+          <w:szCs w:val="20"/>
+        </w:rPr>
+      </w:pPr>
+      <w:r>
+        <w:rPr>
+          <w:rFonts w:ascii="Lato" w:hAnsi="Lato"/>
+          <w:sz w:val="20"/>
+          <w:szCs w:val="20"/>
+        </w:rPr>
+      </w:r>
+    </w:p>
+    <w:p>
+      <w:pPr>
+        <w:rPr>
+          <w:rStyle w:val="char3"/>
+          <w:rFonts w:ascii="Lato" w:hAnsi="Lato"/>
+          <w:color w:val="ff0000"/>
+          <w:sz w:val="20"/>
+          <w:szCs w:val="20"/>
+        </w:rPr>
+      </w:pPr>
+      <w:r>
+        <w:rPr>
+          <w:rFonts w:ascii="Lato" w:hAnsi="Lato"/>
+          <w:sz w:val="20"/>
+          <w:szCs w:val="20"/>
+        </w:rPr>
+        <w:t>Mieter:</w:t>
+        <w:tab/>
       </w:r>
       <w:r>
         <w:rPr>
           <w:rFonts w:ascii="Lato" w:hAnsi="Lato"/>
           <w:bCs/>
-          <w:color w:val="70ad47"/>
-          <w:sz w:val="20"/>
-          <w:szCs w:val="20"/>
-        </w:rPr>
-        <w:t>FÜR AKTIVIERUNG SPÄTER</w:t>
-      </w:r>
-      <w:r>
-        <w:rPr>
-          <w:rFonts w:ascii="Lato" w:hAnsi="Lato"/>
-          <w:b/>
-          <w:color w:val="ff0000"/>
-          <w:sz w:val="20"/>
-          <w:szCs w:val="20"/>
-        </w:rPr>
-      </w:r>
-    </w:p>
-    <w:p>
-      <w:pPr>
-        <w:rPr>
-          <w:rFonts w:ascii="Lato" w:hAnsi="Lato"/>
-          <w:b/>
-          <w:sz w:val="20"/>
-          <w:szCs w:val="20"/>
-        </w:rPr>
-      </w:pPr>
-      <w:r>
-        <w:rPr>
-          <w:rFonts w:ascii="Lato" w:hAnsi="Lato"/>
-          <w:b/>
-          <w:sz w:val="20"/>
-          <w:szCs w:val="20"/>
-        </w:rPr>
-      </w:r>
-    </w:p>
-    <w:p>
-      <w:pPr>
+          <w:color w:val="ff0000"/>
+          <w:sz w:val="20"/>
+          <w:szCs w:val="20"/>
+        </w:rPr>
+        <w:t>{mieter.alle_namen}</w:t>
+      </w:r>
+      <w:r>
+        <w:rPr>
+          <w:rFonts w:ascii="Lato" w:hAnsi="Lato"/>
+          <w:sz w:val="20"/>
+          <w:szCs w:val="20"/>
+        </w:rPr>
+        <w:tab/>
+      </w:r>
+      <w:r>
         <w:rPr>
           <w:rStyle w:val="char3"/>
           <w:rFonts w:ascii="Lato" w:hAnsi="Lato"/>
-          <w:sz w:val="20"/>
-          <w:szCs w:val="20"/>
-        </w:rPr>
-      </w:pPr>
-      <w:r>
-        <w:rPr>
-          <w:rFonts w:ascii="Lato" w:hAnsi="Lato"/>
-          <w:b/>
-          <w:sz w:val="20"/>
-          <w:szCs w:val="20"/>
-        </w:rPr>
-        <w:t>Mietvertrag für Wohnräume</w:t>
-      </w:r>
-      <w:r>
-        <w:rPr>
-          <w:rFonts w:ascii="Lato" w:hAnsi="Lato"/>
-          <w:sz w:val="20"/>
-          <w:szCs w:val="20"/>
-        </w:rPr>
+          <w:color w:val="ff0000"/>
+          <w:sz w:val="20"/>
+          <w:szCs w:val="20"/>
+        </w:rPr>
+      </w:r>
+    </w:p>
+    <w:p>
+      <w:pPr>
+        <w:rPr>
+          <w:rFonts w:ascii="Lato" w:hAnsi="Lato"/>
+          <w:sz w:val="20"/>
+          <w:szCs w:val="20"/>
+        </w:rPr>
+      </w:pPr>
+      <w:r>
+        <w:rPr>
+          <w:rFonts w:ascii="Lato" w:hAnsi="Lato"/>
+          <w:sz w:val="20"/>
+          <w:szCs w:val="20"/>
+        </w:rPr>
+      </w:r>
+    </w:p>
+    <w:p>
+      <w:pPr>
+        <w:rPr>
+          <w:rFonts w:ascii="Lato" w:hAnsi="Lato"/>
+          <w:sz w:val="20"/>
+          <w:szCs w:val="20"/>
+        </w:rPr>
+      </w:pPr>
+      <w:r>
+        <w:rPr>
+          <w:rFonts w:ascii="Lato" w:hAnsi="Lato"/>
+          <w:sz w:val="20"/>
+          <w:szCs w:val="20"/>
+        </w:rPr>
+        <w:t>(Sind mehrere Personen Mieter, so haften diese für die Verbindlichkeiten aus diesem Vertrag solidarisch.)</w:t>
+      </w:r>
+    </w:p>
+    <w:p>
+      <w:pPr>
+        <w:rPr>
+          <w:rFonts w:ascii="Lato" w:hAnsi="Lato"/>
+          <w:sz w:val="20"/>
+          <w:szCs w:val="20"/>
+        </w:rPr>
+      </w:pPr>
+      <w:r>
+        <w:rPr>
+          <w:rFonts w:ascii="Lato" w:hAnsi="Lato"/>
+          <w:sz w:val="20"/>
+          <w:szCs w:val="20"/>
+        </w:rPr>
+      </w:r>
+    </w:p>
+    <w:p>
+      <w:pPr>
+        <w:pStyle w:val="para2"/>
+        <w:rPr>
+          <w:rFonts w:ascii="Lato" w:hAnsi="Lato"/>
+          <w:sz w:val="20"/>
+          <w:szCs w:val="20"/>
+        </w:rPr>
+      </w:pPr>
+      <w:r>
+        <w:rPr>
+          <w:rFonts w:ascii="Lato" w:hAnsi="Lato"/>
+          <w:sz w:val="20"/>
+          <w:szCs w:val="20"/>
+        </w:rPr>
+        <w:t>Mietobjekt</w:t>
+      </w:r>
+    </w:p>
+    <w:p>
+      <w:pPr>
+        <w:rPr>
+          <w:rFonts w:ascii="Lato" w:hAnsi="Lato"/>
+          <w:color w:val="ff0000"/>
+          <w:sz w:val="20"/>
+          <w:szCs w:val="20"/>
+        </w:rPr>
+      </w:pPr>
+      <w:r>
+        <w:rPr>
+          <w:rFonts w:ascii="Lato" w:hAnsi="Lato"/>
+          <w:sz w:val="20"/>
+          <w:szCs w:val="20"/>
+        </w:rPr>
+        <w:t>Gebäude:</w:t>
+        <w:tab/>
+      </w:r>
+      <w:r>
+        <w:rPr>
+          <w:rFonts w:ascii="Lato" w:hAnsi="Lato"/>
+          <w:color w:val="ff0000"/>
+          <w:sz w:val="20"/>
+          <w:szCs w:val="20"/>
+        </w:rPr>
+        <w:t>{gebäude.strasse}, {gebäude.hausnummer}, {gebäude.plz}, {gebäude.ort}</w:t>
+      </w:r>
+    </w:p>
+    <w:p>
+      <w:pPr>
+        <w:rPr>
+          <w:rFonts w:ascii="Lato" w:hAnsi="Lato"/>
+          <w:bCs/>
+          <w:sz w:val="20"/>
+          <w:szCs w:val="20"/>
+        </w:rPr>
+      </w:pPr>
+      <w:r>
+        <w:rPr>
+          <w:rFonts w:ascii="Lato" w:hAnsi="Lato"/>
+          <w:sz w:val="20"/>
+          <w:szCs w:val="20"/>
+        </w:rPr>
+        <w:tab/>
+      </w:r>
+      <w:r>
+        <w:rPr>
+          <w:rFonts w:ascii="Lato" w:hAnsi="Lato"/>
+          <w:bCs/>
+          <w:sz w:val="20"/>
+          <w:szCs w:val="20"/>
+        </w:rPr>
+        <w:t xml:space="preserve">EGID: </w:t>
+      </w:r>
+      <w:r>
+        <w:rPr>
+          <w:rFonts w:ascii="Lato" w:hAnsi="Lato"/>
+          <w:bCs/>
+          <w:color w:val="ff0000"/>
+          <w:sz w:val="20"/>
+          <w:szCs w:val="20"/>
+        </w:rPr>
+        <w:t>{</w:t>
+      </w:r>
+      <w:r>
+        <w:rPr>
+          <w:rFonts w:ascii="Lato" w:hAnsi="Lato"/>
+          <w:bCs/>
+          <w:color w:val="ff0000"/>
+          <w:sz w:val="20"/>
+          <w:szCs w:val="20"/>
+        </w:rPr>
+        <w:t>gebäude</w:t>
+      </w:r>
+      <w:r>
+        <w:rPr>
+          <w:rFonts w:ascii="Lato" w:hAnsi="Lato"/>
+          <w:bCs/>
+          <w:color w:val="ff0000"/>
+          <w:sz w:val="20"/>
+          <w:szCs w:val="20"/>
+        </w:rPr>
+        <w:t>.egid</w:t>
+      </w:r>
+      <w:r>
+        <w:rPr>
+          <w:rFonts w:ascii="Lato" w:hAnsi="Lato"/>
+          <w:bCs/>
+          <w:color w:val="ff0000"/>
+          <w:sz w:val="20"/>
+          <w:szCs w:val="20"/>
+        </w:rPr>
+        <w:t>}</w:t>
+      </w:r>
+      <w:r>
+        <w:rPr>
+          <w:rFonts w:ascii="Lato" w:hAnsi="Lato"/>
+          <w:bCs/>
+          <w:sz w:val="20"/>
+          <w:szCs w:val="20"/>
+        </w:rPr>
+      </w:r>
+    </w:p>
+    <w:p>
+      <w:pPr>
+        <w:rPr>
+          <w:rFonts w:ascii="Lato" w:hAnsi="Lato"/>
+          <w:bCs/>
+          <w:color w:val="ff0000"/>
+          <w:sz w:val="20"/>
+          <w:szCs w:val="20"/>
+        </w:rPr>
+      </w:pPr>
+      <w:r>
+        <w:rPr>
+          <w:rFonts w:ascii="Lato" w:hAnsi="Lato"/>
+          <w:sz w:val="20"/>
+          <w:szCs w:val="20"/>
+        </w:rPr>
+        <w:t>Mietobjekt:</w:t>
+        <w:tab/>
+      </w:r>
+      <w:r>
+        <w:rPr>
+          <w:rFonts w:ascii="Lato" w:hAnsi="Lato"/>
+          <w:color w:val="ff0000"/>
+          <w:sz w:val="20"/>
+          <w:szCs w:val="20"/>
+        </w:rPr>
+        <w:t xml:space="preserve">{objekt.zimmer}-Zimmer - {objekt.typ}, {objekt.etage} Stock, {objekt.lage} </w:t>
+      </w:r>
+      <w:r>
+        <w:rPr>
+          <w:rFonts w:ascii="Lato" w:hAnsi="Lato"/>
+          <w:bCs/>
+          <w:color w:val="ff0000"/>
+          <w:sz w:val="20"/>
+          <w:szCs w:val="20"/>
+        </w:rPr>
+        <w:t xml:space="preserve">(ca. </w:t>
+      </w:r>
+      <w:r>
+        <w:rPr>
+          <w:rFonts w:ascii="Lato" w:hAnsi="Lato"/>
+          <w:bCs/>
+          <w:color w:val="ff0000"/>
+          <w:sz w:val="20"/>
+          <w:szCs w:val="20"/>
+        </w:rPr>
+        <w:t>{</w:t>
+      </w:r>
+      <w:r>
+        <w:rPr>
+          <w:rFonts w:ascii="Lato" w:hAnsi="Lato"/>
+          <w:bCs/>
+          <w:color w:val="ff0000"/>
+          <w:sz w:val="20"/>
+          <w:szCs w:val="20"/>
+        </w:rPr>
+        <w:t>objekt.flaeche</w:t>
+      </w:r>
+      <w:r>
+        <w:rPr>
+          <w:rFonts w:ascii="Lato" w:hAnsi="Lato"/>
+          <w:bCs/>
+          <w:color w:val="ff0000"/>
+          <w:sz w:val="20"/>
+          <w:szCs w:val="20"/>
+        </w:rPr>
+        <w:t>}</w:t>
+      </w:r>
+      <w:r>
+        <w:rPr>
+          <w:rFonts w:ascii="Lato" w:hAnsi="Lato"/>
+          <w:bCs/>
+          <w:color w:val="ff0000"/>
+          <w:sz w:val="20"/>
+          <w:szCs w:val="20"/>
+        </w:rPr>
+        <w:t xml:space="preserve"> m</w:t>
+      </w:r>
+      <w:r>
+        <w:rPr>
+          <w:rFonts w:ascii="Lato" w:hAnsi="Lato"/>
+          <w:bCs/>
+          <w:color w:val="ff0000"/>
+          <w:sz w:val="20"/>
+          <w:szCs w:val="20"/>
+          <w:vertAlign w:val="superscript"/>
+        </w:rPr>
+        <w:t>2</w:t>
+      </w:r>
+      <w:r>
+        <w:rPr>
+          <w:rFonts w:ascii="Lato" w:hAnsi="Lato"/>
+          <w:bCs/>
+          <w:color w:val="ff0000"/>
+          <w:sz w:val="20"/>
+          <w:szCs w:val="20"/>
+        </w:rPr>
+        <w:t>)</w:t>
+      </w:r>
+      <w:r>
+        <w:rPr>
+          <w:rFonts w:ascii="Lato" w:hAnsi="Lato"/>
+          <w:bCs/>
+          <w:color w:val="ff0000"/>
+          <w:sz w:val="20"/>
+          <w:szCs w:val="20"/>
+        </w:rPr>
+        <w:tab/>
         <w:t xml:space="preserve"> </w:t>
       </w:r>
       <w:r>
         <w:rPr>
-          <w:rStyle w:val="char3"/>
-          <w:rFonts w:ascii="Lato" w:hAnsi="Lato"/>
-          <w:sz w:val="20"/>
-          <w:szCs w:val="20"/>
-        </w:rPr>
-        <w:t>im Sinne von Art. 253 ff OR</w:t>
-      </w:r>
-      <w:r>
-        <w:rPr>
-          <w:rFonts w:ascii="Lato" w:hAnsi="Lato"/>
-          <w:sz w:val="20"/>
-          <w:szCs w:val="20"/>
-        </w:rPr>
-        <w:tab/>
-      </w:r>
-      <w:r>
-        <w:rPr>
-          <w:rStyle w:val="char3"/>
-          <w:rFonts w:ascii="Lato" w:hAnsi="Lato"/>
-          <w:color w:val="ff0000"/>
-          <w:sz w:val="20"/>
-          <w:szCs w:val="20"/>
-        </w:rPr>
-        <w:t xml:space="preserve">Ref.-Nr. </w:t>
-      </w:r>
-      <w:r>
-        <w:rPr>
-          <w:rStyle w:val="char3"/>
-          <w:rFonts w:ascii="Lato" w:hAnsi="Lato"/>
+          <w:rFonts w:ascii="Lato" w:hAnsi="Lato"/>
+          <w:bCs/>
+          <w:color w:val="ff0000"/>
+          <w:sz w:val="20"/>
+          <w:szCs w:val="20"/>
+        </w:rPr>
+        <w:t>aWN</w:t>
+      </w:r>
+      <w:r>
+        <w:rPr>
+          <w:rFonts w:ascii="Lato" w:hAnsi="Lato"/>
+          <w:bCs/>
+          <w:color w:val="ff0000"/>
+          <w:sz w:val="20"/>
+          <w:szCs w:val="20"/>
+        </w:rPr>
+        <w:t xml:space="preserve">: </w:t>
+      </w:r>
+      <w:r>
+        <w:rPr>
+          <w:rFonts w:ascii="Lato" w:hAnsi="Lato"/>
+          <w:bCs/>
           <w:color w:val="ff0000"/>
           <w:sz w:val="20"/>
           <w:szCs w:val="20"/>
@@ -1285,38 +1642,18 @@
       </w:r>
       <w:r>
         <w:rPr>
-          <w:rStyle w:val="char3"/>
-          <w:rFonts w:ascii="Lato" w:hAnsi="Lato"/>
-          <w:color w:val="ff0000"/>
-          <w:sz w:val="20"/>
-          <w:szCs w:val="20"/>
-        </w:rPr>
-        <w:t xml:space="preserve"> Objekt</w:t>
-      </w:r>
-      <w:r>
-        <w:rPr>
-          <w:rStyle w:val="char3"/>
-          <w:rFonts w:ascii="Lato" w:hAnsi="Lato"/>
-          <w:color w:val="ff0000"/>
-          <w:sz w:val="20"/>
-          <w:szCs w:val="20"/>
-        </w:rPr>
-        <w:t>.</w:t>
-      </w:r>
-      <w:r>
-        <w:rPr>
-          <w:rStyle w:val="char3"/>
-          <w:rFonts w:ascii="Lato" w:hAnsi="Lato"/>
-          <w:color w:val="ff0000"/>
-          <w:sz w:val="20"/>
-          <w:szCs w:val="20"/>
-        </w:rPr>
-        <w:t xml:space="preserve">Bezeichnung </w:t>
-      </w:r>
-      <w:r>
-        <w:rPr>
-          <w:rStyle w:val="char3"/>
-          <w:rFonts w:ascii="Lato" w:hAnsi="Lato"/>
+          <w:rFonts w:ascii="Lato" w:hAnsi="Lato"/>
+          <w:bCs/>
+          <w:color w:val="ff0000"/>
+          <w:sz w:val="20"/>
+          <w:szCs w:val="20"/>
+        </w:rPr>
+        <w:t>objekt.ewid</w:t>
+      </w:r>
+      <w:r>
+        <w:rPr>
+          <w:rFonts w:ascii="Lato" w:hAnsi="Lato"/>
+          <w:bCs/>
           <w:color w:val="ff0000"/>
           <w:sz w:val="20"/>
           <w:szCs w:val="20"/>
@@ -1325,111 +1662,47 @@
       </w:r>
       <w:r>
         <w:rPr>
-          <w:rStyle w:val="char3"/>
-          <w:rFonts w:ascii="Lato" w:hAnsi="Lato"/>
-          <w:color w:val="ff0000"/>
-          <w:sz w:val="20"/>
-          <w:szCs w:val="20"/>
-        </w:rPr>
-        <w:t xml:space="preserve"> </w:t>
-      </w:r>
-      <w:r>
-        <w:rPr>
-          <w:rStyle w:val="char3"/>
-          <w:rFonts w:ascii="Lato" w:hAnsi="Lato"/>
-          <w:color w:val="70ad47"/>
-          <w:sz w:val="20"/>
-          <w:szCs w:val="20"/>
-        </w:rPr>
-        <w:t>OBJEKTBEZ</w:t>
-      </w:r>
-      <w:r>
-        <w:rPr>
-          <w:rStyle w:val="char3"/>
-          <w:rFonts w:ascii="Lato" w:hAnsi="Lato"/>
-          <w:color w:val="70ad47"/>
-          <w:sz w:val="20"/>
-          <w:szCs w:val="20"/>
-        </w:rPr>
-        <w:t xml:space="preserve"> </w:t>
-      </w:r>
-      <w:r>
-        <w:rPr>
-          <w:rStyle w:val="char3"/>
-          <w:rFonts w:ascii="Lato" w:hAnsi="Lato"/>
-          <w:color w:val="ff0000"/>
-          <w:sz w:val="20"/>
-          <w:szCs w:val="20"/>
-        </w:rPr>
-        <w:t>{</w:t>
-      </w:r>
-      <w:r>
-        <w:rPr>
-          <w:rStyle w:val="char3"/>
-          <w:rFonts w:ascii="Lato" w:hAnsi="Lato"/>
-          <w:color w:val="ff0000"/>
-          <w:sz w:val="20"/>
-          <w:szCs w:val="20"/>
-        </w:rPr>
-        <w:t xml:space="preserve"> Objekt</w:t>
-      </w:r>
-      <w:r>
-        <w:rPr>
-          <w:rStyle w:val="char3"/>
-          <w:rFonts w:ascii="Lato" w:hAnsi="Lato"/>
-          <w:color w:val="ff0000"/>
-          <w:sz w:val="20"/>
-          <w:szCs w:val="20"/>
-        </w:rPr>
-        <w:t>.</w:t>
-      </w:r>
-      <w:r>
-        <w:rPr>
-          <w:rStyle w:val="char3"/>
-          <w:rFonts w:ascii="Lato" w:hAnsi="Lato"/>
-          <w:color w:val="ff0000"/>
-          <w:sz w:val="20"/>
-          <w:szCs w:val="20"/>
-        </w:rPr>
-        <w:t>ID</w:t>
-      </w:r>
-      <w:r>
-        <w:rPr>
-          <w:rStyle w:val="char3"/>
-          <w:rFonts w:ascii="Lato" w:hAnsi="Lato"/>
-          <w:color w:val="ff0000"/>
-          <w:sz w:val="20"/>
-          <w:szCs w:val="20"/>
-        </w:rPr>
-        <w:t>}</w:t>
-      </w:r>
-      <w:r>
-        <w:rPr>
-          <w:rStyle w:val="char3"/>
-          <w:rFonts w:ascii="Lato" w:hAnsi="Lato"/>
-          <w:color w:val="ff0000"/>
-          <w:sz w:val="20"/>
-          <w:szCs w:val="20"/>
-        </w:rPr>
-        <w:t xml:space="preserve"> </w:t>
-      </w:r>
-      <w:r>
-        <w:rPr>
-          <w:rStyle w:val="char3"/>
-          <w:rFonts w:ascii="Lato" w:hAnsi="Lato"/>
-          <w:color w:val="70ad47"/>
-          <w:sz w:val="20"/>
-          <w:szCs w:val="20"/>
-        </w:rPr>
-        <w:t>OBEJKTE ID</w:t>
-      </w:r>
-      <w:r>
-        <w:rPr>
-          <w:rStyle w:val="char3"/>
-          <w:rFonts w:ascii="Lato" w:hAnsi="Lato"/>
-          <w:sz w:val="20"/>
-          <w:szCs w:val="20"/>
-        </w:rPr>
+          <w:rFonts w:ascii="Lato" w:hAnsi="Lato"/>
+          <w:bCs/>
+          <w:color w:val="ff0000"/>
+          <w:sz w:val="20"/>
+          <w:szCs w:val="20"/>
+        </w:rPr>
+      </w:r>
+    </w:p>
+    <w:p>
+      <w:pPr>
+        <w:rPr>
+          <w:rFonts w:ascii="Lato" w:hAnsi="Lato"/>
+          <w:sz w:val="20"/>
+          <w:szCs w:val="20"/>
+        </w:rPr>
+      </w:pPr>
+      <w:r>
+        <w:rPr>
+          <w:rFonts w:ascii="Lato" w:hAnsi="Lato"/>
+          <w:sz w:val="20"/>
+          <w:szCs w:val="20"/>
+        </w:rPr>
+        <w:t>Nebenräume:</w:t>
+        <w:tab/>
+      </w:r>
+      <w:r>
+        <w:rPr>
+          <w:rFonts w:ascii="Lato" w:hAnsi="Lato"/>
+          <w:color w:val="ff0000"/>
+          <w:sz w:val="20"/>
+          <w:szCs w:val="20"/>
+        </w:rPr>
+        <w:t>{objekt.nebenräume}</w:t>
+      </w:r>
+      <w:r>
+        <w:rPr>
+          <w:rFonts w:ascii="Lato" w:hAnsi="Lato"/>
+          <w:sz w:val="20"/>
+          <w:szCs w:val="20"/>
+        </w:rPr>
+        <w:tab/>
       </w:r>
     </w:p>
     <w:p>
@@ -1463,1374 +1736,6 @@
           <w:sz w:val="20"/>
           <w:szCs w:val="20"/>
         </w:rPr>
-        <w:t>Vertragspartner</w:t>
-      </w:r>
-    </w:p>
-    <w:p>
-      <w:pPr>
-        <w:rPr>
-          <w:rFonts w:ascii="Lato" w:hAnsi="Lato"/>
-          <w:sz w:val="20"/>
-          <w:szCs w:val="20"/>
-        </w:rPr>
-      </w:pPr>
-      <w:r>
-        <w:rPr>
-          <w:rFonts w:ascii="Lato" w:hAnsi="Lato"/>
-          <w:sz w:val="20"/>
-          <w:szCs w:val="20"/>
-        </w:rPr>
-        <w:t>Vermieter:</w:t>
-        <w:tab/>
-      </w:r>
-      <w:r>
-        <w:rPr>
-          <w:rFonts w:ascii="Lato" w:hAnsi="Lato"/>
-          <w:color w:val="ff0000"/>
-          <w:sz w:val="20"/>
-          <w:szCs w:val="20"/>
-        </w:rPr>
-        <w:t>{eigentümer.firmenname},</w:t>
-      </w:r>
-      <w:r>
-        <w:rPr>
-          <w:rFonts w:ascii="Lato" w:hAnsi="Lato"/>
-          <w:sz w:val="20"/>
-          <w:szCs w:val="20"/>
-        </w:rPr>
-        <w:t xml:space="preserve"> </w:t>
-      </w:r>
-      <w:r>
-        <w:rPr>
-          <w:rFonts w:ascii="Lato" w:hAnsi="Lato"/>
-          <w:color w:val="ff0000"/>
-          <w:sz w:val="20"/>
-          <w:szCs w:val="20"/>
-        </w:rPr>
-        <w:t xml:space="preserve">{eigentümer.strasse}, {eigentümer.hausnummer}, {eigentümer.plz} {eigentümer.ort} </w:t>
-      </w:r>
-      <w:r>
-        <w:rPr>
-          <w:rFonts w:ascii="Lato" w:hAnsi="Lato"/>
-          <w:color w:val="70ad47"/>
-          <w:sz w:val="20"/>
-          <w:szCs w:val="20"/>
-        </w:rPr>
-        <w:t>– aus PROPBASE</w:t>
-      </w:r>
-      <w:r>
-        <w:rPr>
-          <w:rFonts w:ascii="Lato" w:hAnsi="Lato"/>
-          <w:sz w:val="20"/>
-          <w:szCs w:val="20"/>
-        </w:rPr>
-      </w:r>
-    </w:p>
-    <w:p>
-      <w:pPr>
-        <w:pStyle w:val="para4"/>
-        <w:rPr>
-          <w:rFonts w:ascii="Lato" w:hAnsi="Lato"/>
-          <w:sz w:val="20"/>
-          <w:szCs w:val="20"/>
-        </w:rPr>
-      </w:pPr>
-      <w:r>
-        <w:rPr>
-          <w:rFonts w:ascii="Lato" w:hAnsi="Lato"/>
-          <w:sz w:val="20"/>
-          <w:szCs w:val="20"/>
-        </w:rPr>
-        <w:t>vertreten durch:</w:t>
-        <w:tab/>
-      </w:r>
-      <w:r>
-        <w:rPr>
-          <w:rFonts w:ascii="Lato" w:hAnsi="Lato"/>
-          <w:color w:val="ff0000"/>
-          <w:sz w:val="20"/>
-          <w:szCs w:val="20"/>
-        </w:rPr>
-        <w:t>{verwalter.firmenname}, {verwalter.strasse}, {verwalter.hausnummer}, {verwalter.plz}, {verwalter.ort} –</w:t>
-      </w:r>
-      <w:r>
-        <w:rPr>
-          <w:rFonts w:ascii="Lato" w:hAnsi="Lato"/>
-          <w:color w:val="70ad47"/>
-          <w:sz w:val="20"/>
-          <w:szCs w:val="20"/>
-        </w:rPr>
-        <w:t xml:space="preserve"> aus MARKETBASE</w:t>
-      </w:r>
-      <w:r>
-        <w:rPr>
-          <w:rFonts w:ascii="Lato" w:hAnsi="Lato"/>
-          <w:sz w:val="20"/>
-          <w:szCs w:val="20"/>
-        </w:rPr>
-      </w:r>
-    </w:p>
-    <w:p>
-      <w:pPr>
-        <w:rPr>
-          <w:rFonts w:ascii="Lato" w:hAnsi="Lato"/>
-          <w:sz w:val="20"/>
-          <w:szCs w:val="20"/>
-        </w:rPr>
-      </w:pPr>
-      <w:r>
-        <w:rPr>
-          <w:rFonts w:ascii="Lato" w:hAnsi="Lato"/>
-          <w:sz w:val="20"/>
-          <w:szCs w:val="20"/>
-        </w:rPr>
-      </w:r>
-    </w:p>
-    <w:p>
-      <w:pPr>
-        <w:rPr>
-          <w:rFonts w:ascii="Lato" w:hAnsi="Lato"/>
-          <w:sz w:val="20"/>
-          <w:szCs w:val="20"/>
-        </w:rPr>
-      </w:pPr>
-      <w:r>
-        <w:rPr>
-          <w:rFonts w:ascii="Lato" w:hAnsi="Lato"/>
-          <w:sz w:val="20"/>
-          <w:szCs w:val="20"/>
-        </w:rPr>
-        <w:t>Firma:</w:t>
-        <w:tab/>
-      </w:r>
-      <w:r>
-        <w:rPr>
-          <w:rFonts w:ascii="Lato" w:hAnsi="Lato"/>
-          <w:bCs/>
-          <w:color w:val="ff0000"/>
-          <w:sz w:val="20"/>
-          <w:szCs w:val="20"/>
-        </w:rPr>
-        <w:t xml:space="preserve">{mieter.firmenname} – </w:t>
-      </w:r>
-      <w:r>
-        <w:rPr>
-          <w:rFonts w:ascii="Lato" w:hAnsi="Lato"/>
-          <w:bCs/>
-          <w:color w:val="70ad47"/>
-          <w:sz w:val="20"/>
-          <w:szCs w:val="20"/>
-        </w:rPr>
-        <w:t>« » FALLS PRIVATPERSON LEER</w:t>
-      </w:r>
-      <w:r>
-        <w:rPr>
-          <w:rFonts w:ascii="Lato" w:hAnsi="Lato"/>
-          <w:sz w:val="20"/>
-          <w:szCs w:val="20"/>
-        </w:rPr>
-      </w:r>
-    </w:p>
-    <w:p>
-      <w:pPr>
-        <w:rPr>
-          <w:rStyle w:val="char3"/>
-          <w:rFonts w:ascii="Lato" w:hAnsi="Lato"/>
-          <w:color w:val="ff0000"/>
-          <w:sz w:val="20"/>
-          <w:szCs w:val="20"/>
-        </w:rPr>
-      </w:pPr>
-      <w:r>
-        <w:rPr>
-          <w:rFonts w:ascii="Lato" w:hAnsi="Lato"/>
-          <w:sz w:val="20"/>
-          <w:szCs w:val="20"/>
-        </w:rPr>
-        <w:t>Mieter 1:</w:t>
-        <w:tab/>
-      </w:r>
-      <w:r>
-        <w:rPr>
-          <w:rFonts w:ascii="Lato" w:hAnsi="Lato"/>
-          <w:bCs/>
-          <w:color w:val="ff0000"/>
-          <w:sz w:val="20"/>
-          <w:szCs w:val="20"/>
-        </w:rPr>
-        <w:t xml:space="preserve">{mieter.vorname1} </w:t>
-      </w:r>
-      <w:r>
-        <w:rPr>
-          <w:rFonts w:ascii="Lato" w:hAnsi="Lato"/>
-          <w:color w:val="ff0000"/>
-          <w:sz w:val="20"/>
-          <w:szCs w:val="20"/>
-        </w:rPr>
-        <w:t>{</w:t>
-      </w:r>
-      <w:r>
-        <w:rPr>
-          <w:rFonts w:ascii="Lato" w:hAnsi="Lato"/>
-          <w:bCs/>
-          <w:color w:val="ff0000"/>
-          <w:sz w:val="20"/>
-          <w:szCs w:val="20"/>
-        </w:rPr>
-        <w:t>mieter.nachname1}</w:t>
-      </w:r>
-      <w:r>
-        <w:rPr>
-          <w:rFonts w:ascii="Lato" w:hAnsi="Lato"/>
-          <w:color w:val="ff0000"/>
-          <w:sz w:val="20"/>
-          <w:szCs w:val="20"/>
-        </w:rPr>
-        <w:t xml:space="preserve"> </w:t>
-      </w:r>
-      <w:r>
-        <w:rPr>
-          <w:rFonts w:ascii="Lato" w:hAnsi="Lato"/>
-          <w:sz w:val="20"/>
-          <w:szCs w:val="20"/>
-        </w:rPr>
-        <w:tab/>
-      </w:r>
-      <w:r>
-        <w:rPr>
-          <w:rFonts w:ascii="Lato" w:hAnsi="Lato"/>
-          <w:color w:val="70ad47"/>
-          <w:sz w:val="20"/>
-          <w:szCs w:val="20"/>
-        </w:rPr>
-        <w:t xml:space="preserve">ID MIETER? </w:t>
-      </w:r>
-      <w:r>
-        <w:rPr>
-          <w:rStyle w:val="char3"/>
-          <w:rFonts w:ascii="Lato" w:hAnsi="Lato"/>
-          <w:color w:val="ff0000"/>
-          <w:sz w:val="20"/>
-          <w:szCs w:val="20"/>
-        </w:rPr>
-        <w:t xml:space="preserve">Ref.-Nr. </w:t>
-      </w:r>
-      <w:r>
-        <w:rPr>
-          <w:rStyle w:val="char3"/>
-          <w:rFonts w:ascii="Lato" w:hAnsi="Lato"/>
-          <w:color w:val="ff0000"/>
-          <w:sz w:val="20"/>
-          <w:szCs w:val="20"/>
-        </w:rPr>
-        <w:t>{</w:t>
-      </w:r>
-      <w:r>
-        <w:rPr>
-          <w:rStyle w:val="char3"/>
-          <w:rFonts w:ascii="Lato" w:hAnsi="Lato"/>
-          <w:color w:val="ff0000"/>
-          <w:sz w:val="20"/>
-          <w:szCs w:val="20"/>
-        </w:rPr>
-        <w:t>ME.nr</w:t>
-      </w:r>
-      <w:r>
-        <w:rPr>
-          <w:rStyle w:val="char3"/>
-          <w:rFonts w:ascii="Lato" w:hAnsi="Lato"/>
-          <w:color w:val="ff0000"/>
-          <w:sz w:val="20"/>
-          <w:szCs w:val="20"/>
-        </w:rPr>
-        <w:t>}</w:t>
-      </w:r>
-      <w:r>
-        <w:rPr>
-          <w:rStyle w:val="char3"/>
-          <w:rFonts w:ascii="Lato" w:hAnsi="Lato"/>
-          <w:color w:val="ff0000"/>
-          <w:sz w:val="20"/>
-          <w:szCs w:val="20"/>
-        </w:rPr>
-      </w:r>
-    </w:p>
-    <w:p>
-      <w:pPr>
-        <w:rPr>
-          <w:rFonts w:ascii="Lato" w:hAnsi="Lato"/>
-          <w:spacing w:val="10"/>
-          <w:sz w:val="20"/>
-          <w:szCs w:val="20"/>
-        </w:rPr>
-      </w:pPr>
-      <w:r>
-        <w:rPr>
-          <w:rFonts w:ascii="Lato" w:hAnsi="Lato"/>
-          <w:sz w:val="20"/>
-          <w:szCs w:val="20"/>
-        </w:rPr>
-        <w:t>(Hauptansprechperson)</w:t>
-      </w:r>
-      <w:r>
-        <w:rPr>
-          <w:rFonts w:ascii="Lato" w:hAnsi="Lato"/>
-          <w:spacing w:val="10"/>
-          <w:sz w:val="20"/>
-          <w:szCs w:val="20"/>
-        </w:rPr>
-      </w:r>
-    </w:p>
-    <w:p>
-      <w:pPr>
-        <w:rPr>
-          <w:rFonts w:ascii="Lato" w:hAnsi="Lato"/>
-          <w:spacing w:val="10"/>
-          <w:sz w:val="20"/>
-          <w:szCs w:val="20"/>
-        </w:rPr>
-      </w:pPr>
-      <w:r>
-        <w:rPr>
-          <w:rFonts w:ascii="Lato" w:hAnsi="Lato"/>
-          <w:sz w:val="20"/>
-          <w:szCs w:val="20"/>
-        </w:rPr>
-        <w:t>Mieter 2:</w:t>
-        <w:tab/>
-      </w:r>
-      <w:r>
-        <w:rPr>
-          <w:rFonts w:ascii="Lato" w:hAnsi="Lato"/>
-          <w:bCs/>
-          <w:color w:val="ff0000"/>
-          <w:sz w:val="20"/>
-          <w:szCs w:val="20"/>
-        </w:rPr>
-        <w:t xml:space="preserve">{mieter.vorname2} </w:t>
-      </w:r>
-      <w:r>
-        <w:rPr>
-          <w:rFonts w:ascii="Lato" w:hAnsi="Lato"/>
-          <w:color w:val="ff0000"/>
-          <w:sz w:val="20"/>
-          <w:szCs w:val="20"/>
-        </w:rPr>
-        <w:t>{</w:t>
-      </w:r>
-      <w:r>
-        <w:rPr>
-          <w:rFonts w:ascii="Lato" w:hAnsi="Lato"/>
-          <w:bCs/>
-          <w:color w:val="ff0000"/>
-          <w:sz w:val="20"/>
-          <w:szCs w:val="20"/>
-        </w:rPr>
-        <w:t>mieter.nachname3}</w:t>
-      </w:r>
-      <w:r>
-        <w:rPr>
-          <w:rFonts w:ascii="Lato" w:hAnsi="Lato"/>
-          <w:color w:val="ff0000"/>
-          <w:sz w:val="20"/>
-          <w:szCs w:val="20"/>
-        </w:rPr>
-        <w:t xml:space="preserve"> </w:t>
-      </w:r>
-      <w:r>
-        <w:rPr>
-          <w:rFonts w:ascii="Lato" w:hAnsi="Lato"/>
-          <w:sz w:val="20"/>
-          <w:szCs w:val="20"/>
-        </w:rPr>
-        <w:tab/>
-      </w:r>
-      <w:r>
-        <w:rPr>
-          <w:rStyle w:val="char3"/>
-          <w:rFonts w:ascii="Lato" w:hAnsi="Lato"/>
-          <w:color w:val="ff0000"/>
-          <w:sz w:val="20"/>
-          <w:szCs w:val="20"/>
-        </w:rPr>
-        <w:t xml:space="preserve">Ref.-Nr. </w:t>
-      </w:r>
-      <w:r>
-        <w:rPr>
-          <w:rStyle w:val="char3"/>
-          <w:rFonts w:ascii="Lato" w:hAnsi="Lato"/>
-          <w:color w:val="ff0000"/>
-          <w:sz w:val="20"/>
-          <w:szCs w:val="20"/>
-        </w:rPr>
-        <w:t>{</w:t>
-      </w:r>
-      <w:r>
-        <w:rPr>
-          <w:rStyle w:val="char3"/>
-          <w:rFonts w:ascii="Lato" w:hAnsi="Lato"/>
-          <w:color w:val="ff0000"/>
-          <w:sz w:val="20"/>
-          <w:szCs w:val="20"/>
-        </w:rPr>
-        <w:t>ME.nr</w:t>
-      </w:r>
-      <w:r>
-        <w:rPr>
-          <w:rStyle w:val="char3"/>
-          <w:rFonts w:ascii="Lato" w:hAnsi="Lato"/>
-          <w:color w:val="ff0000"/>
-          <w:sz w:val="20"/>
-          <w:szCs w:val="20"/>
-        </w:rPr>
-        <w:t>}</w:t>
-      </w:r>
-      <w:r>
-        <w:rPr>
-          <w:rFonts w:ascii="Lato" w:hAnsi="Lato"/>
-          <w:spacing w:val="10"/>
-          <w:sz w:val="20"/>
-          <w:szCs w:val="20"/>
-        </w:rPr>
-      </w:r>
-    </w:p>
-    <w:p>
-      <w:pPr>
-        <w:rPr>
-          <w:rFonts w:ascii="Lato" w:hAnsi="Lato"/>
-          <w:spacing w:val="10"/>
-          <w:sz w:val="20"/>
-          <w:szCs w:val="20"/>
-        </w:rPr>
-      </w:pPr>
-      <w:r>
-        <w:rPr>
-          <w:rFonts w:ascii="Lato" w:hAnsi="Lato"/>
-          <w:sz w:val="20"/>
-          <w:szCs w:val="20"/>
-        </w:rPr>
-        <w:t>Mieter 3:</w:t>
-        <w:tab/>
-      </w:r>
-      <w:r>
-        <w:rPr>
-          <w:rFonts w:ascii="Lato" w:hAnsi="Lato"/>
-          <w:bCs/>
-          <w:color w:val="ff0000"/>
-          <w:sz w:val="20"/>
-          <w:szCs w:val="20"/>
-        </w:rPr>
-        <w:t xml:space="preserve">{mieter.vorname3} </w:t>
-      </w:r>
-      <w:r>
-        <w:rPr>
-          <w:rFonts w:ascii="Lato" w:hAnsi="Lato"/>
-          <w:color w:val="ff0000"/>
-          <w:sz w:val="20"/>
-          <w:szCs w:val="20"/>
-        </w:rPr>
-        <w:t>{</w:t>
-      </w:r>
-      <w:r>
-        <w:rPr>
-          <w:rFonts w:ascii="Lato" w:hAnsi="Lato"/>
-          <w:bCs/>
-          <w:color w:val="ff0000"/>
-          <w:sz w:val="20"/>
-          <w:szCs w:val="20"/>
-        </w:rPr>
-        <w:t>mieter.nachname3}</w:t>
-      </w:r>
-      <w:r>
-        <w:rPr>
-          <w:rFonts w:ascii="Lato" w:hAnsi="Lato"/>
-          <w:color w:val="ff0000"/>
-          <w:sz w:val="20"/>
-          <w:szCs w:val="20"/>
-        </w:rPr>
-        <w:t xml:space="preserve"> </w:t>
-      </w:r>
-      <w:r>
-        <w:rPr>
-          <w:rFonts w:ascii="Lato" w:hAnsi="Lato"/>
-          <w:sz w:val="20"/>
-          <w:szCs w:val="20"/>
-        </w:rPr>
-        <w:tab/>
-      </w:r>
-      <w:r>
-        <w:rPr>
-          <w:rStyle w:val="char3"/>
-          <w:rFonts w:ascii="Lato" w:hAnsi="Lato"/>
-          <w:color w:val="ff0000"/>
-          <w:sz w:val="20"/>
-          <w:szCs w:val="20"/>
-        </w:rPr>
-        <w:t xml:space="preserve">Ref.-Nr. </w:t>
-      </w:r>
-      <w:r>
-        <w:rPr>
-          <w:rStyle w:val="char3"/>
-          <w:rFonts w:ascii="Lato" w:hAnsi="Lato"/>
-          <w:color w:val="ff0000"/>
-          <w:sz w:val="20"/>
-          <w:szCs w:val="20"/>
-        </w:rPr>
-        <w:t>{</w:t>
-      </w:r>
-      <w:r>
-        <w:rPr>
-          <w:rStyle w:val="char3"/>
-          <w:rFonts w:ascii="Lato" w:hAnsi="Lato"/>
-          <w:color w:val="ff0000"/>
-          <w:sz w:val="20"/>
-          <w:szCs w:val="20"/>
-        </w:rPr>
-        <w:t>ME.nr</w:t>
-      </w:r>
-      <w:r>
-        <w:rPr>
-          <w:rStyle w:val="char3"/>
-          <w:rFonts w:ascii="Lato" w:hAnsi="Lato"/>
-          <w:color w:val="ff0000"/>
-          <w:sz w:val="20"/>
-          <w:szCs w:val="20"/>
-        </w:rPr>
-        <w:t>}</w:t>
-      </w:r>
-      <w:r>
-        <w:rPr>
-          <w:rFonts w:ascii="Lato" w:hAnsi="Lato"/>
-          <w:spacing w:val="10"/>
-          <w:sz w:val="20"/>
-          <w:szCs w:val="20"/>
-        </w:rPr>
-      </w:r>
-    </w:p>
-    <w:p>
-      <w:pPr>
-        <w:pStyle w:val="para4"/>
-        <w:rPr>
-          <w:rFonts w:ascii="Lato" w:hAnsi="Lato"/>
-          <w:sz w:val="20"/>
-          <w:szCs w:val="20"/>
-        </w:rPr>
-      </w:pPr>
-      <w:r>
-        <w:rPr>
-          <w:rFonts w:ascii="Lato" w:hAnsi="Lato"/>
-          <w:sz w:val="20"/>
-          <w:szCs w:val="20"/>
-        </w:rPr>
-        <w:t xml:space="preserve">Mieter n: </w:t>
-        <w:tab/>
-      </w:r>
-      <w:r>
-        <w:rPr>
-          <w:rFonts w:ascii="Lato" w:hAnsi="Lato"/>
-          <w:bCs/>
-          <w:color w:val="ff0000"/>
-          <w:sz w:val="20"/>
-          <w:szCs w:val="20"/>
-        </w:rPr>
-        <w:t xml:space="preserve">{mieter.vornameN} </w:t>
-      </w:r>
-      <w:r>
-        <w:rPr>
-          <w:rFonts w:ascii="Lato" w:hAnsi="Lato"/>
-          <w:color w:val="ff0000"/>
-          <w:sz w:val="20"/>
-          <w:szCs w:val="20"/>
-        </w:rPr>
-        <w:t>{</w:t>
-      </w:r>
-      <w:r>
-        <w:rPr>
-          <w:rFonts w:ascii="Lato" w:hAnsi="Lato"/>
-          <w:bCs/>
-          <w:color w:val="ff0000"/>
-          <w:sz w:val="20"/>
-          <w:szCs w:val="20"/>
-        </w:rPr>
-        <w:t>mieter.nachnameN}</w:t>
-      </w:r>
-      <w:r>
-        <w:rPr>
-          <w:rFonts w:ascii="Lato" w:hAnsi="Lato"/>
-          <w:color w:val="ff0000"/>
-          <w:sz w:val="20"/>
-          <w:szCs w:val="20"/>
-        </w:rPr>
-        <w:t xml:space="preserve"> </w:t>
-      </w:r>
-      <w:r>
-        <w:rPr>
-          <w:rFonts w:ascii="Lato" w:hAnsi="Lato"/>
-          <w:sz w:val="20"/>
-          <w:szCs w:val="20"/>
-        </w:rPr>
-        <w:tab/>
-      </w:r>
-      <w:r>
-        <w:rPr>
-          <w:rStyle w:val="char3"/>
-          <w:rFonts w:ascii="Lato" w:hAnsi="Lato"/>
-          <w:color w:val="ff0000"/>
-          <w:sz w:val="20"/>
-          <w:szCs w:val="20"/>
-        </w:rPr>
-        <w:t xml:space="preserve">Ref.-Nr. </w:t>
-      </w:r>
-      <w:r>
-        <w:rPr>
-          <w:rStyle w:val="char3"/>
-          <w:rFonts w:ascii="Lato" w:hAnsi="Lato"/>
-          <w:color w:val="ff0000"/>
-          <w:sz w:val="20"/>
-          <w:szCs w:val="20"/>
-        </w:rPr>
-        <w:t>{</w:t>
-      </w:r>
-      <w:r>
-        <w:rPr>
-          <w:rStyle w:val="char3"/>
-          <w:rFonts w:ascii="Lato" w:hAnsi="Lato"/>
-          <w:color w:val="ff0000"/>
-          <w:sz w:val="20"/>
-          <w:szCs w:val="20"/>
-        </w:rPr>
-        <w:t>ME.nr</w:t>
-      </w:r>
-      <w:r>
-        <w:rPr>
-          <w:rStyle w:val="char3"/>
-          <w:rFonts w:ascii="Lato" w:hAnsi="Lato"/>
-          <w:color w:val="ff0000"/>
-          <w:sz w:val="20"/>
-          <w:szCs w:val="20"/>
-        </w:rPr>
-        <w:t>}</w:t>
-      </w:r>
-      <w:r>
-        <w:rPr>
-          <w:rFonts w:ascii="Lato" w:hAnsi="Lato"/>
-          <w:sz w:val="20"/>
-          <w:szCs w:val="20"/>
-        </w:rPr>
-      </w:r>
-    </w:p>
-    <w:p>
-      <w:pPr>
-        <w:pStyle w:val="para4"/>
-        <w:rPr>
-          <w:rFonts w:ascii="Lato" w:hAnsi="Lato"/>
-          <w:sz w:val="20"/>
-          <w:szCs w:val="20"/>
-        </w:rPr>
-      </w:pPr>
-      <w:r>
-        <w:rPr>
-          <w:rFonts w:ascii="Lato" w:hAnsi="Lato"/>
-          <w:sz w:val="20"/>
-          <w:szCs w:val="20"/>
-        </w:rPr>
-        <w:t>Person(en)</w:t>
-        <w:tab/>
-      </w:r>
-      <w:r>
-        <w:rPr>
-          <w:rFonts w:ascii="Lato" w:hAnsi="Lato"/>
-          <w:color w:val="ff0000"/>
-          <w:sz w:val="20"/>
-          <w:szCs w:val="20"/>
-        </w:rPr>
-        <w:t xml:space="preserve">{P.bezeichnungenadressen#enter} – </w:t>
-      </w:r>
-      <w:r>
-        <w:rPr>
-          <w:rFonts w:ascii="Lato" w:hAnsi="Lato"/>
-          <w:color w:val="70ad47"/>
-          <w:sz w:val="20"/>
-          <w:szCs w:val="20"/>
-        </w:rPr>
-        <w:t>HABEN WIR NICHT</w:t>
-      </w:r>
-      <w:r>
-        <w:rPr>
-          <w:rFonts w:ascii="Lato" w:hAnsi="Lato"/>
-          <w:sz w:val="20"/>
-          <w:szCs w:val="20"/>
-        </w:rPr>
-      </w:r>
-    </w:p>
-    <w:p>
-      <w:pPr>
-        <w:rPr>
-          <w:rFonts w:ascii="Lato" w:hAnsi="Lato"/>
-          <w:color w:val="70ad47"/>
-          <w:sz w:val="20"/>
-          <w:szCs w:val="20"/>
-        </w:rPr>
-      </w:pPr>
-      <w:r>
-        <w:rPr>
-          <w:rFonts w:ascii="Lato" w:hAnsi="Lato"/>
-          <w:highlight w:val="yellow"/>
-          <w:sz w:val="20"/>
-          <w:szCs w:val="20"/>
-        </w:rPr>
-        <w:t>UNTERSCHIEDLICHE VERTRÄGE JE NACH ANZAHL MIETER</w:t>
-      </w:r>
-      <w:r>
-        <w:rPr>
-          <w:rFonts w:ascii="Lato" w:hAnsi="Lato"/>
-          <w:sz w:val="20"/>
-          <w:szCs w:val="20"/>
-        </w:rPr>
-        <w:t xml:space="preserve"> – </w:t>
-      </w:r>
-      <w:r>
-        <w:rPr>
-          <w:rFonts w:ascii="Lato" w:hAnsi="Lato"/>
-          <w:color w:val="70ad47"/>
-          <w:sz w:val="20"/>
-          <w:szCs w:val="20"/>
-        </w:rPr>
-        <w:t>IST ZU KOMPLIZIERT</w:t>
-      </w:r>
-      <w:r>
-        <w:rPr>
-          <w:rFonts w:ascii="Lato" w:hAnsi="Lato"/>
-          <w:color w:val="70ad47"/>
-          <w:sz w:val="20"/>
-          <w:szCs w:val="20"/>
-        </w:rPr>
-      </w:r>
-    </w:p>
-    <w:p>
-      <w:pPr>
-        <w:rPr>
-          <w:rFonts w:ascii="Lato" w:hAnsi="Lato"/>
-          <w:color w:val="70ad47"/>
-          <w:sz w:val="20"/>
-          <w:szCs w:val="20"/>
-        </w:rPr>
-      </w:pPr>
-      <w:r>
-        <w:rPr>
-          <w:rFonts w:ascii="Lato" w:hAnsi="Lato"/>
-          <w:color w:val="70ad47"/>
-          <w:sz w:val="20"/>
-          <w:szCs w:val="20"/>
-        </w:rPr>
-      </w:r>
-    </w:p>
-    <w:p>
-      <w:pPr>
-        <w:rPr>
-          <w:rFonts w:ascii="Lato" w:hAnsi="Lato"/>
-          <w:sz w:val="20"/>
-          <w:szCs w:val="20"/>
-        </w:rPr>
-      </w:pPr>
-      <w:r>
-        <w:rPr>
-          <w:rFonts w:ascii="Lato" w:hAnsi="Lato"/>
-          <w:color w:val="70ad47"/>
-          <w:sz w:val="20"/>
-          <w:szCs w:val="20"/>
-        </w:rPr>
-        <w:t xml:space="preserve">Mieter: </w:t>
-        <w:tab/>
-        <w:t>Alle Mieter LOOP (Vorschlag)</w:t>
-      </w:r>
-      <w:r>
-        <w:rPr>
-          <w:rFonts w:ascii="Lato" w:hAnsi="Lato"/>
-          <w:sz w:val="20"/>
-          <w:szCs w:val="20"/>
-        </w:rPr>
-      </w:r>
-    </w:p>
-    <w:p>
-      <w:pPr>
-        <w:rPr>
-          <w:rFonts w:ascii="Lato" w:hAnsi="Lato"/>
-          <w:sz w:val="20"/>
-          <w:szCs w:val="20"/>
-        </w:rPr>
-      </w:pPr>
-      <w:r>
-        <w:rPr>
-          <w:rFonts w:ascii="Lato" w:hAnsi="Lato"/>
-          <w:sz w:val="20"/>
-          <w:szCs w:val="20"/>
-        </w:rPr>
-      </w:r>
-    </w:p>
-    <w:p>
-      <w:pPr>
-        <w:rPr>
-          <w:rFonts w:ascii="Lato" w:hAnsi="Lato"/>
-          <w:sz w:val="20"/>
-          <w:szCs w:val="20"/>
-        </w:rPr>
-      </w:pPr>
-      <w:r>
-        <w:rPr>
-          <w:rFonts w:ascii="Lato" w:hAnsi="Lato"/>
-          <w:sz w:val="20"/>
-          <w:szCs w:val="20"/>
-        </w:rPr>
-        <w:t>(Sind mehrere Personen Mieter, so haften diese für die Verbindlichkeiten aus diesem Vertrag solidarisch.)</w:t>
-      </w:r>
-    </w:p>
-    <w:p>
-      <w:pPr>
-        <w:rPr>
-          <w:rFonts w:ascii="Lato" w:hAnsi="Lato"/>
-          <w:sz w:val="20"/>
-          <w:szCs w:val="20"/>
-        </w:rPr>
-      </w:pPr>
-      <w:r>
-        <w:rPr>
-          <w:rFonts w:ascii="Lato" w:hAnsi="Lato"/>
-          <w:sz w:val="20"/>
-          <w:szCs w:val="20"/>
-        </w:rPr>
-      </w:r>
-    </w:p>
-    <w:p>
-      <w:pPr>
-        <w:pStyle w:val="para2"/>
-        <w:rPr>
-          <w:rFonts w:ascii="Lato" w:hAnsi="Lato"/>
-          <w:sz w:val="20"/>
-          <w:szCs w:val="20"/>
-        </w:rPr>
-      </w:pPr>
-      <w:r>
-        <w:rPr>
-          <w:rFonts w:ascii="Lato" w:hAnsi="Lato"/>
-          <w:sz w:val="20"/>
-          <w:szCs w:val="20"/>
-        </w:rPr>
-        <w:t>Mietobjekt</w:t>
-      </w:r>
-    </w:p>
-    <w:p>
-      <w:pPr>
-        <w:rPr>
-          <w:rFonts w:ascii="Lato" w:hAnsi="Lato"/>
-          <w:bCs/>
-          <w:sz w:val="20"/>
-          <w:szCs w:val="20"/>
-        </w:rPr>
-      </w:pPr>
-      <w:r>
-        <w:rPr>
-          <w:rFonts w:ascii="Lato" w:hAnsi="Lato"/>
-          <w:sz w:val="20"/>
-          <w:szCs w:val="20"/>
-        </w:rPr>
-        <w:t>Gebäude:</w:t>
-        <w:tab/>
-      </w:r>
-      <w:r>
-        <w:rPr>
-          <w:rFonts w:ascii="Lato" w:hAnsi="Lato"/>
-          <w:color w:val="ff0000"/>
-          <w:sz w:val="20"/>
-          <w:szCs w:val="20"/>
-        </w:rPr>
-        <w:t>{Gebäude.strasse}, {Gebäude.hausnummer}, {Gebäude.plz}, {Gebäude.ort}</w:t>
-      </w:r>
-      <w:r>
-        <w:rPr>
-          <w:rFonts w:ascii="Lato" w:hAnsi="Lato"/>
-          <w:sz w:val="20"/>
-          <w:szCs w:val="20"/>
-        </w:rPr>
-        <w:tab/>
-      </w:r>
-      <w:r>
-        <w:rPr>
-          <w:rFonts w:ascii="Lato" w:hAnsi="Lato"/>
-          <w:bCs/>
-          <w:sz w:val="20"/>
-          <w:szCs w:val="20"/>
-        </w:rPr>
-        <w:t xml:space="preserve">EGID: </w:t>
-      </w:r>
-      <w:r>
-        <w:rPr>
-          <w:rFonts w:ascii="Lato" w:hAnsi="Lato"/>
-          <w:bCs/>
-          <w:color w:val="ff0000"/>
-          <w:sz w:val="20"/>
-          <w:szCs w:val="20"/>
-        </w:rPr>
-        <w:t>{</w:t>
-      </w:r>
-      <w:r>
-        <w:rPr>
-          <w:rFonts w:ascii="Lato" w:hAnsi="Lato"/>
-          <w:bCs/>
-          <w:color w:val="ff0000"/>
-          <w:sz w:val="20"/>
-          <w:szCs w:val="20"/>
-        </w:rPr>
-        <w:t>Gebäude</w:t>
-      </w:r>
-      <w:r>
-        <w:rPr>
-          <w:rFonts w:ascii="Lato" w:hAnsi="Lato"/>
-          <w:bCs/>
-          <w:color w:val="ff0000"/>
-          <w:sz w:val="20"/>
-          <w:szCs w:val="20"/>
-        </w:rPr>
-        <w:t>.egid</w:t>
-      </w:r>
-      <w:r>
-        <w:rPr>
-          <w:rFonts w:ascii="Lato" w:hAnsi="Lato"/>
-          <w:bCs/>
-          <w:color w:val="ff0000"/>
-          <w:sz w:val="20"/>
-          <w:szCs w:val="20"/>
-        </w:rPr>
-        <w:t>}</w:t>
-      </w:r>
-      <w:r>
-        <w:rPr>
-          <w:rFonts w:ascii="Lato" w:hAnsi="Lato"/>
-          <w:bCs/>
-          <w:sz w:val="20"/>
-          <w:szCs w:val="20"/>
-        </w:rPr>
-      </w:r>
-    </w:p>
-    <w:p>
-      <w:pPr>
-        <w:rPr>
-          <w:rFonts w:ascii="Lato" w:hAnsi="Lato"/>
-          <w:bCs/>
-          <w:sz w:val="20"/>
-          <w:szCs w:val="20"/>
-        </w:rPr>
-      </w:pPr>
-      <w:r>
-        <w:rPr>
-          <w:rFonts w:ascii="Lato" w:hAnsi="Lato"/>
-          <w:sz w:val="20"/>
-          <w:szCs w:val="20"/>
-        </w:rPr>
-        <w:t>Mietobjekt:</w:t>
-        <w:tab/>
-      </w:r>
-      <w:r>
-        <w:rPr>
-          <w:rFonts w:ascii="Lato" w:hAnsi="Lato"/>
-          <w:color w:val="ff0000"/>
-          <w:sz w:val="20"/>
-          <w:szCs w:val="20"/>
-        </w:rPr>
-        <w:t xml:space="preserve">{objekt.zimmer} -Zimmer - {objekt.typ}, {objekt.etage}, {objekt.lage} </w:t>
-      </w:r>
-      <w:r>
-        <w:rPr>
-          <w:rFonts w:ascii="Lato" w:hAnsi="Lato"/>
-          <w:bCs/>
-          <w:color w:val="ff0000"/>
-          <w:sz w:val="20"/>
-          <w:szCs w:val="20"/>
-        </w:rPr>
-        <w:t xml:space="preserve">(ca. </w:t>
-      </w:r>
-      <w:r>
-        <w:rPr>
-          <w:rFonts w:ascii="Lato" w:hAnsi="Lato"/>
-          <w:bCs/>
-          <w:color w:val="ff0000"/>
-          <w:sz w:val="20"/>
-          <w:szCs w:val="20"/>
-        </w:rPr>
-        <w:t>{</w:t>
-      </w:r>
-      <w:r>
-        <w:rPr>
-          <w:rFonts w:ascii="Lato" w:hAnsi="Lato"/>
-          <w:bCs/>
-          <w:color w:val="ff0000"/>
-          <w:sz w:val="20"/>
-          <w:szCs w:val="20"/>
-        </w:rPr>
-        <w:t>objekt.flaeche</w:t>
-      </w:r>
-      <w:r>
-        <w:rPr>
-          <w:rFonts w:ascii="Lato" w:hAnsi="Lato"/>
-          <w:bCs/>
-          <w:color w:val="ff0000"/>
-          <w:sz w:val="20"/>
-          <w:szCs w:val="20"/>
-        </w:rPr>
-        <w:t>}</w:t>
-      </w:r>
-      <w:r>
-        <w:rPr>
-          <w:rFonts w:ascii="Lato" w:hAnsi="Lato"/>
-          <w:bCs/>
-          <w:color w:val="ff0000"/>
-          <w:sz w:val="20"/>
-          <w:szCs w:val="20"/>
-        </w:rPr>
-        <w:t xml:space="preserve"> m</w:t>
-      </w:r>
-      <w:r>
-        <w:rPr>
-          <w:rFonts w:ascii="Lato" w:hAnsi="Lato"/>
-          <w:bCs/>
-          <w:color w:val="ff0000"/>
-          <w:sz w:val="20"/>
-          <w:szCs w:val="20"/>
-          <w:vertAlign w:val="superscript"/>
-        </w:rPr>
-        <w:t>2</w:t>
-      </w:r>
-      <w:r>
-        <w:rPr>
-          <w:rFonts w:ascii="Lato" w:hAnsi="Lato"/>
-          <w:bCs/>
-          <w:color w:val="ff0000"/>
-          <w:sz w:val="20"/>
-          <w:szCs w:val="20"/>
-        </w:rPr>
-        <w:t>)</w:t>
-      </w:r>
-      <w:r>
-        <w:rPr>
-          <w:rFonts w:ascii="Lato" w:hAnsi="Lato"/>
-          <w:bCs/>
-          <w:color w:val="ff0000"/>
-          <w:sz w:val="20"/>
-          <w:szCs w:val="20"/>
-        </w:rPr>
-        <w:tab/>
-        <w:t xml:space="preserve"> aWN: </w:t>
-      </w:r>
-      <w:r>
-        <w:rPr>
-          <w:rFonts w:ascii="Lato" w:hAnsi="Lato"/>
-          <w:bCs/>
-          <w:color w:val="ff0000"/>
-          <w:sz w:val="20"/>
-          <w:szCs w:val="20"/>
-        </w:rPr>
-        <w:t>{</w:t>
-      </w:r>
-      <w:r>
-        <w:rPr>
-          <w:rFonts w:ascii="Lato" w:hAnsi="Lato"/>
-          <w:bCs/>
-          <w:color w:val="ff0000"/>
-          <w:sz w:val="20"/>
-          <w:szCs w:val="20"/>
-        </w:rPr>
-        <w:t>O.</w:t>
-      </w:r>
-      <w:r>
-        <w:rPr>
-          <w:rFonts w:ascii="Lato" w:hAnsi="Lato"/>
-          <w:bCs/>
-          <w:color w:val="ff0000"/>
-          <w:sz w:val="20"/>
-          <w:szCs w:val="20"/>
-        </w:rPr>
-        <w:t>ewid</w:t>
-      </w:r>
-      <w:r>
-        <w:rPr>
-          <w:rFonts w:ascii="Lato" w:hAnsi="Lato"/>
-          <w:bCs/>
-          <w:color w:val="ff0000"/>
-          <w:sz w:val="20"/>
-          <w:szCs w:val="20"/>
-        </w:rPr>
-        <w:t>}</w:t>
-      </w:r>
-      <w:r>
-        <w:rPr>
-          <w:rFonts w:ascii="Lato" w:hAnsi="Lato"/>
-          <w:bCs/>
-          <w:color w:val="ff0000"/>
-          <w:sz w:val="20"/>
-          <w:szCs w:val="20"/>
-        </w:rPr>
-        <w:t xml:space="preserve"> </w:t>
-      </w:r>
-      <w:r>
-        <w:rPr>
-          <w:rFonts w:ascii="Lato" w:hAnsi="Lato"/>
-          <w:bCs/>
-          <w:color w:val="70ad47"/>
-          <w:sz w:val="20"/>
-          <w:szCs w:val="20"/>
-        </w:rPr>
-        <w:t>(EWID)</w:t>
-      </w:r>
-      <w:r>
-        <w:rPr>
-          <w:rFonts w:ascii="Lato" w:hAnsi="Lato"/>
-          <w:bCs/>
-          <w:sz w:val="20"/>
-          <w:szCs w:val="20"/>
-        </w:rPr>
-      </w:r>
-    </w:p>
-    <w:p>
-      <w:pPr>
-        <w:rPr>
-          <w:rFonts w:ascii="Lato" w:hAnsi="Lato"/>
-          <w:sz w:val="20"/>
-          <w:szCs w:val="20"/>
-        </w:rPr>
-      </w:pPr>
-      <w:r>
-        <w:rPr>
-          <w:rFonts w:ascii="Lato" w:hAnsi="Lato"/>
-          <w:sz w:val="20"/>
-          <w:szCs w:val="20"/>
-        </w:rPr>
-        <w:t>Nebenräume:</w:t>
-        <w:tab/>
-      </w:r>
-      <w:r>
-        <w:rPr>
-          <w:rFonts w:ascii="Lato" w:hAnsi="Lato"/>
-          <w:color w:val="ff0000"/>
-          <w:sz w:val="20"/>
-          <w:szCs w:val="20"/>
-        </w:rPr>
-        <w:t xml:space="preserve">{objekt.nebenräume} -  </w:t>
-      </w:r>
-      <w:r>
-        <w:rPr>
-          <w:rFonts w:ascii="Lato" w:hAnsi="Lato"/>
-          <w:color w:val="70ad47"/>
-          <w:sz w:val="20"/>
-          <w:szCs w:val="20"/>
-        </w:rPr>
-        <w:t>EIGENSCHAFTEN OBJEKT NEBENRÄUME</w:t>
-      </w:r>
-      <w:r>
-        <w:rPr>
-          <w:rFonts w:ascii="Lato" w:hAnsi="Lato"/>
-          <w:sz w:val="20"/>
-          <w:szCs w:val="20"/>
-        </w:rPr>
-      </w:r>
-    </w:p>
-    <w:p>
-      <w:pPr>
-        <w:rPr>
-          <w:rFonts w:ascii="Lato" w:hAnsi="Lato"/>
-          <w:sz w:val="20"/>
-          <w:szCs w:val="20"/>
-        </w:rPr>
-      </w:pPr>
-      <w:r>
-        <w:rPr>
-          <w:rFonts w:ascii="Lato" w:hAnsi="Lato"/>
-          <w:sz w:val="20"/>
-          <w:szCs w:val="20"/>
-        </w:rPr>
-        <w:t>Mitbenützung:</w:t>
-        <w:tab/>
-      </w:r>
-      <w:r>
-        <w:rPr>
-          <w:rFonts w:ascii="Lato" w:hAnsi="Lato"/>
-          <w:color w:val="ff0000"/>
-          <w:sz w:val="20"/>
-          <w:szCs w:val="20"/>
-        </w:rPr>
-        <w:t xml:space="preserve">{objekt.mitbenutzung} – </w:t>
-      </w:r>
-      <w:r>
-        <w:rPr>
-          <w:rFonts w:ascii="Lato" w:hAnsi="Lato"/>
-          <w:color w:val="70ad47"/>
-          <w:sz w:val="20"/>
-          <w:szCs w:val="20"/>
-        </w:rPr>
-        <w:t>HABEN WIR NICHT MANUELL</w:t>
-      </w:r>
-      <w:r>
-        <w:rPr>
-          <w:rFonts w:ascii="Lato" w:hAnsi="Lato"/>
-          <w:sz w:val="20"/>
-          <w:szCs w:val="20"/>
-        </w:rPr>
-      </w:r>
-    </w:p>
-    <w:p>
-      <w:pPr>
-        <w:rPr>
-          <w:rFonts w:ascii="Lato" w:hAnsi="Lato"/>
-          <w:color w:val="70ad47"/>
-          <w:sz w:val="20"/>
-          <w:szCs w:val="20"/>
-        </w:rPr>
-      </w:pPr>
-      <w:r>
-        <w:rPr>
-          <w:rFonts w:ascii="Lato" w:hAnsi="Lato"/>
-          <w:sz w:val="20"/>
-          <w:szCs w:val="20"/>
-        </w:rPr>
-        <w:t>Verwendung:</w:t>
-        <w:tab/>
-        <w:t xml:space="preserve">zu Wohnzwecken für </w:t>
-      </w:r>
-      <w:r>
-        <w:rPr>
-          <w:rFonts w:ascii="Lato" w:hAnsi="Lato"/>
-          <w:color w:val="ff0000"/>
-          <w:sz w:val="20"/>
-          <w:szCs w:val="20"/>
-        </w:rPr>
-        <w:t>{vermietung.anzahl.bewohner}</w:t>
-      </w:r>
-      <w:r>
-        <w:rPr>
-          <w:rFonts w:ascii="Lato" w:hAnsi="Lato"/>
-          <w:b/>
-          <w:color w:val="ff0000"/>
-          <w:sz w:val="20"/>
-          <w:szCs w:val="20"/>
-        </w:rPr>
-        <w:t xml:space="preserve"> </w:t>
-      </w:r>
-      <w:r>
-        <w:rPr>
-          <w:rFonts w:ascii="Lato" w:hAnsi="Lato"/>
-          <w:sz w:val="20"/>
-          <w:szCs w:val="20"/>
-        </w:rPr>
-        <w:t>Person</w:t>
-      </w:r>
-      <w:r>
-        <w:rPr>
-          <w:rFonts w:ascii="Lato" w:hAnsi="Lato"/>
-          <w:color w:val="ff0000"/>
-          <w:sz w:val="20"/>
-          <w:szCs w:val="20"/>
-        </w:rPr>
-        <w:t xml:space="preserve">(en) – </w:t>
-      </w:r>
-      <w:r>
-        <w:rPr>
-          <w:rFonts w:ascii="Lato" w:hAnsi="Lato"/>
-          <w:color w:val="70ad47"/>
-          <w:sz w:val="20"/>
-          <w:szCs w:val="20"/>
-        </w:rPr>
-        <w:t>NICHT VORHANDEN</w:t>
-      </w:r>
-      <w:r>
-        <w:rPr>
-          <w:rFonts w:ascii="Lato" w:hAnsi="Lato"/>
-          <w:color w:val="70ad47"/>
-          <w:sz w:val="20"/>
-          <w:szCs w:val="20"/>
-        </w:rPr>
-      </w:r>
-    </w:p>
-    <w:p>
-      <w:pPr>
-        <w:rPr>
-          <w:rFonts w:ascii="Lato" w:hAnsi="Lato"/>
-          <w:sz w:val="20"/>
-          <w:szCs w:val="20"/>
-        </w:rPr>
-      </w:pPr>
-      <w:r>
-        <w:rPr>
-          <w:rFonts w:ascii="Lato" w:hAnsi="Lato"/>
-          <w:sz w:val="20"/>
-          <w:szCs w:val="20"/>
-        </w:rPr>
-      </w:r>
-    </w:p>
-    <w:p>
-      <w:pPr>
-        <w:rPr>
-          <w:rFonts w:ascii="Lato" w:hAnsi="Lato"/>
-          <w:sz w:val="20"/>
-          <w:szCs w:val="20"/>
-        </w:rPr>
-      </w:pPr>
-      <w:r>
-        <w:rPr>
-          <w:rFonts w:ascii="Lato" w:hAnsi="Lato"/>
-          <w:sz w:val="20"/>
-          <w:szCs w:val="20"/>
-        </w:rPr>
-        <w:t>Hinweis:</w:t>
-        <w:tab/>
-        <w:t xml:space="preserve">eigene ……  {O.info} - </w:t>
-      </w:r>
-      <w:r>
-        <w:rPr>
-          <w:rFonts w:ascii="Lato" w:hAnsi="Lato"/>
-          <w:color w:val="70ad47"/>
-          <w:sz w:val="20"/>
-          <w:szCs w:val="20"/>
-        </w:rPr>
-        <w:t>TEXTFELD</w:t>
-      </w:r>
-      <w:r>
-        <w:rPr>
-          <w:rFonts w:ascii="Lato" w:hAnsi="Lato"/>
-          <w:sz w:val="20"/>
-          <w:szCs w:val="20"/>
-        </w:rPr>
-      </w:r>
-    </w:p>
-    <w:p>
-      <w:pPr>
-        <w:rPr>
-          <w:rFonts w:ascii="Lato" w:hAnsi="Lato"/>
-          <w:sz w:val="20"/>
-          <w:szCs w:val="20"/>
-        </w:rPr>
-      </w:pPr>
-      <w:r>
-        <w:rPr>
-          <w:rFonts w:ascii="Lato" w:hAnsi="Lato"/>
-          <w:sz w:val="20"/>
-          <w:szCs w:val="20"/>
-        </w:rPr>
-      </w:r>
-    </w:p>
-    <w:p>
-      <w:pPr>
-        <w:pStyle w:val="para2"/>
-        <w:rPr>
-          <w:rFonts w:ascii="Lato" w:hAnsi="Lato"/>
-          <w:sz w:val="20"/>
-          <w:szCs w:val="20"/>
-        </w:rPr>
-      </w:pPr>
-      <w:r>
-        <w:rPr>
-          <w:rFonts w:ascii="Lato" w:hAnsi="Lato"/>
-          <w:sz w:val="20"/>
-          <w:szCs w:val="20"/>
-        </w:rPr>
         <w:t>Mietdauer</w:t>
       </w:r>
     </w:p>
@@ -2838,6 +1743,7 @@
       <w:pPr>
         <w:rPr>
           <w:rFonts w:ascii="Lato" w:hAnsi="Lato"/>
+          <w:color w:val="ff0000"/>
           <w:sz w:val="20"/>
           <w:szCs w:val="20"/>
         </w:rPr>
@@ -2858,29 +1764,14 @@
           <w:sz w:val="20"/>
           <w:szCs w:val="20"/>
         </w:rPr>
-        <w:t xml:space="preserve">{vermietung.mitbeginn} </w:t>
-      </w:r>
-      <w:r>
-        <w:rPr>
-          <w:rFonts w:ascii="Lato" w:hAnsi="Lato"/>
-          <w:color w:val="70ad47"/>
-          <w:sz w:val="20"/>
-          <w:szCs w:val="20"/>
-        </w:rPr>
-        <w:t>VERTRAGSSTART</w:t>
-      </w:r>
-      <w:r>
-        <w:rPr>
-          <w:rFonts w:ascii="Lato" w:hAnsi="Lato"/>
-          <w:sz w:val="20"/>
-          <w:szCs w:val="20"/>
-        </w:rPr>
-      </w:r>
-    </w:p>
-    <w:p>
-      <w:pPr>
-        <w:rPr>
-          <w:rFonts w:ascii="Lato" w:hAnsi="Lato"/>
+        <w:t>{vermietung.mietbeginn}</w:t>
+      </w:r>
+    </w:p>
+    <w:p>
+      <w:pPr>
+        <w:rPr>
+          <w:rFonts w:ascii="Lato" w:hAnsi="Lato"/>
+          <w:color w:val="ff0000"/>
           <w:sz w:val="20"/>
           <w:szCs w:val="20"/>
         </w:rPr>
@@ -2901,54 +1792,14 @@
           <w:sz w:val="20"/>
           <w:szCs w:val="20"/>
         </w:rPr>
-        <w:t xml:space="preserve">{Vertragstyp} </w:t>
-      </w:r>
-      <w:r>
-        <w:rPr>
-          <w:rFonts w:ascii="Lato" w:hAnsi="Lato"/>
-          <w:sz w:val="20"/>
-          <w:szCs w:val="20"/>
-        </w:rPr>
-        <w:t xml:space="preserve">Befristet bis </w:t>
-      </w:r>
-      <w:r>
-        <w:rPr>
-          <w:rFonts w:ascii="Lato" w:hAnsi="Lato"/>
-          <w:color w:val="ff0000"/>
-          <w:sz w:val="20"/>
-          <w:szCs w:val="20"/>
-        </w:rPr>
-        <w:t xml:space="preserve">{vermietung.festevertragsdauerbis} </w:t>
-      </w:r>
-      <w:r>
-        <w:rPr>
-          <w:rFonts w:ascii="Lato" w:hAnsi="Lato"/>
-          <w:color w:val="70ad47"/>
-          <w:sz w:val="20"/>
-          <w:szCs w:val="20"/>
-        </w:rPr>
-        <w:t>VERTRAGSENDE</w:t>
-      </w:r>
-      <w:r>
-        <w:rPr>
-          <w:rFonts w:ascii="Lato" w:hAnsi="Lato"/>
-          <w:sz w:val="20"/>
-          <w:szCs w:val="20"/>
-        </w:rPr>
-        <w:t>*</w:t>
-      </w:r>
-      <w:r>
-        <w:rPr>
-          <w:rFonts w:ascii="Lato" w:hAnsi="Lato"/>
-          <w:sz w:val="20"/>
-          <w:szCs w:val="20"/>
-        </w:rPr>
-      </w:r>
-    </w:p>
-    <w:p>
-      <w:pPr>
-        <w:rPr>
-          <w:rFonts w:ascii="Lato" w:hAnsi="Lato"/>
+        <w:t>{vermietung.vertragstyp} {vermietung.vertragsende}</w:t>
+      </w:r>
+    </w:p>
+    <w:p>
+      <w:pPr>
+        <w:rPr>
+          <w:rFonts w:ascii="Lato" w:hAnsi="Lato"/>
+          <w:color w:val="ff0000"/>
           <w:sz w:val="20"/>
           <w:szCs w:val="20"/>
         </w:rPr>
@@ -2977,16 +1828,15 @@
           <w:sz w:val="20"/>
           <w:szCs w:val="20"/>
         </w:rPr>
-        <w:t xml:space="preserve">monatlich im Voraus auf  </w:t>
-      </w:r>
-      <w:r>
-        <w:rPr>
-          <w:rFonts w:ascii="Lato" w:hAnsi="Lato"/>
-          <w:color w:val="70ad47"/>
-          <w:sz w:val="20"/>
-          <w:szCs w:val="20"/>
-        </w:rPr>
-        <w:t xml:space="preserve">KÜNDIGUNGSFRIST </w:t>
+        <w:t>monatlich im Voraus au</w:t>
+      </w:r>
+      <w:r>
+        <w:rPr>
+          <w:rFonts w:ascii="Lato" w:hAnsi="Lato"/>
+          <w:sz w:val="20"/>
+          <w:szCs w:val="20"/>
+        </w:rPr>
+        <w:t>f</w:t>
       </w:r>
       <w:r>
         <w:rPr>
@@ -2997,26 +1847,12 @@
         </w:rPr>
         <w:t xml:space="preserve">{vermietung.kuendigungsmonate} </w:t>
       </w:r>
-      <w:r>
-        <w:rPr>
-          <w:rFonts w:ascii="Lato" w:hAnsi="Lato"/>
-          <w:color w:val="70ad47"/>
-        </w:rPr>
-        <w:t>Kündigungstermine (Ende Monat)</w:t>
-      </w:r>
-      <w:r>
-        <w:rPr>
-          <w:rFonts w:ascii="Lato" w:hAnsi="Lato"/>
-          <w:sz w:val="20"/>
-          <w:szCs w:val="20"/>
-        </w:rPr>
-      </w:r>
-    </w:p>
-    <w:p>
-      <w:pPr>
-        <w:rPr>
-          <w:rFonts w:ascii="Lato" w:hAnsi="Lato"/>
-          <w:color w:val="70ad47"/>
+    </w:p>
+    <w:p>
+      <w:pPr>
+        <w:rPr>
+          <w:rFonts w:ascii="Lato" w:hAnsi="Lato"/>
+          <w:color w:val="ff0000"/>
           <w:sz w:val="20"/>
           <w:szCs w:val="20"/>
         </w:rPr>
@@ -3037,125 +1873,22 @@
           <w:sz w:val="20"/>
           <w:szCs w:val="20"/>
         </w:rPr>
-        <w:t xml:space="preserve">{vermietung.erstmalskuendbar} </w:t>
-      </w:r>
-      <w:r>
-        <w:rPr>
-          <w:rFonts w:ascii="Lato" w:hAnsi="Lato"/>
-          <w:color w:val="70ad47"/>
-        </w:rPr>
-        <w:t xml:space="preserve">Frühstes Kündigungs-Datum </w:t>
-      </w:r>
-      <w:r>
-        <w:rPr>
-          <w:rFonts w:ascii="Lato" w:hAnsi="Lato"/>
-          <w:color w:val="70ad47"/>
-          <w:sz w:val="20"/>
-          <w:szCs w:val="20"/>
-        </w:rPr>
-        <w:t xml:space="preserve"> (Mindestdauer).</w:t>
-      </w:r>
-      <w:r>
-        <w:rPr>
-          <w:rFonts w:ascii="Lato" w:hAnsi="Lato"/>
-          <w:color w:val="70ad47"/>
-          <w:sz w:val="20"/>
-          <w:szCs w:val="20"/>
-        </w:rPr>
-      </w:r>
-    </w:p>
-    <w:p>
-      <w:pPr>
-        <w:rPr>
-          <w:rFonts w:ascii="Lato" w:hAnsi="Lato"/>
-          <w:color w:val="ff0000"/>
-          <w:sz w:val="20"/>
-          <w:szCs w:val="20"/>
-        </w:rPr>
-      </w:pPr>
-      <w:r>
-        <w:rPr>
-          <w:rFonts w:ascii="Lato" w:hAnsi="Lato"/>
-          <w:sz w:val="20"/>
-          <w:szCs w:val="20"/>
-        </w:rPr>
-        <w:tab/>
-        <w:t xml:space="preserve">Der Vertrag ist unkündbar und endigt ohne weiteres am </w:t>
-      </w:r>
-      <w:r>
-        <w:rPr>
-          <w:rFonts w:ascii="Lato" w:hAnsi="Lato"/>
-          <w:color w:val="ff0000"/>
-          <w:sz w:val="20"/>
-          <w:szCs w:val="20"/>
-        </w:rPr>
-        <w:t>{</w:t>
-      </w:r>
-      <w:r>
-        <w:rPr>
-          <w:rFonts w:ascii="Lato" w:hAnsi="Lato"/>
-          <w:color w:val="ff0000"/>
-          <w:sz w:val="20"/>
-          <w:szCs w:val="20"/>
-        </w:rPr>
-        <w:t>vermietung.festevertragsdauerbis</w:t>
-      </w:r>
-      <w:r>
-        <w:rPr>
-          <w:rFonts w:ascii="Lato" w:hAnsi="Lato"/>
-          <w:color w:val="ff0000"/>
-          <w:sz w:val="20"/>
-          <w:szCs w:val="20"/>
-        </w:rPr>
-        <w:t>}</w:t>
-      </w:r>
-      <w:r>
-        <w:rPr>
-          <w:rFonts w:ascii="Lato" w:hAnsi="Lato"/>
-          <w:color w:val="ff0000"/>
-          <w:sz w:val="20"/>
-          <w:szCs w:val="20"/>
-        </w:rPr>
-        <w:t xml:space="preserve"> </w:t>
-      </w:r>
-      <w:r>
-        <w:rPr>
-          <w:rFonts w:ascii="Lato" w:hAnsi="Lato"/>
-          <w:color w:val="ff0000"/>
-          <w:sz w:val="20"/>
-          <w:szCs w:val="20"/>
-        </w:rPr>
-        <w:t xml:space="preserve">- </w:t>
-      </w:r>
-      <w:r>
-        <w:rPr>
-          <w:rFonts w:ascii="Lato" w:hAnsi="Lato"/>
-          <w:color w:val="70ad47"/>
-          <w:sz w:val="20"/>
-          <w:szCs w:val="20"/>
-        </w:rPr>
-        <w:t>VERTRAGSENDE</w:t>
-      </w:r>
-      <w:r>
-        <w:rPr>
-          <w:rFonts w:ascii="Lato" w:hAnsi="Lato"/>
-          <w:color w:val="ff0000"/>
-          <w:sz w:val="20"/>
-          <w:szCs w:val="20"/>
-        </w:rPr>
-      </w:r>
-    </w:p>
-    <w:p>
-      <w:pPr>
-        <w:rPr>
-          <w:rFonts w:ascii="Lato" w:hAnsi="Lato"/>
-          <w:sz w:val="20"/>
-          <w:szCs w:val="20"/>
-        </w:rPr>
-      </w:pPr>
-      <w:r>
-        <w:rPr>
-          <w:rFonts w:ascii="Lato" w:hAnsi="Lato"/>
+        <w:t>{vermietung.erstmalskuendbar}</w:t>
+      </w:r>
+    </w:p>
+    <w:p>
+      <w:pPr>
+        <w:rPr>
+          <w:rFonts w:ascii="Lato" w:hAnsi="Lato"/>
+          <w:color w:val="ff0000"/>
+          <w:sz w:val="20"/>
+          <w:szCs w:val="20"/>
+        </w:rPr>
+      </w:pPr>
+      <w:r>
+        <w:rPr>
+          <w:rFonts w:ascii="Lato" w:hAnsi="Lato"/>
+          <w:color w:val="ff0000"/>
           <w:sz w:val="20"/>
           <w:szCs w:val="20"/>
         </w:rPr>
@@ -3244,84 +1977,16 @@
           <w:sz w:val="20"/>
           <w:szCs w:val="20"/>
         </w:rPr>
-        <w:t>WÄHRUNG aus Vermarktung</w:t>
-        <w:tab/>
-      </w:r>
-      <w:r>
-        <w:rPr>
-          <w:rFonts w:ascii="Lato" w:hAnsi="Lato"/>
-          <w:b/>
-          <w:color w:val="ff0000"/>
-          <w:sz w:val="20"/>
-          <w:szCs w:val="20"/>
-        </w:rPr>
-        <w:t>{M.w</w:t>
-      </w:r>
-      <w:r>
-        <w:rPr>
-          <w:rFonts w:ascii="Lato" w:hAnsi="Lato"/>
-          <w:b/>
-          <w:color w:val="ff0000"/>
-          <w:sz w:val="20"/>
-          <w:szCs w:val="20"/>
-        </w:rPr>
-        <w:t>ährung</w:t>
-      </w:r>
-      <w:r>
-        <w:rPr>
-          <w:rFonts w:ascii="Lato" w:hAnsi="Lato"/>
-          <w:b/>
-          <w:color w:val="ff0000"/>
-          <w:sz w:val="20"/>
-          <w:szCs w:val="20"/>
-        </w:rPr>
-        <w:t>}</w:t>
-      </w:r>
-      <w:r>
-        <w:rPr>
-          <w:rFonts w:ascii="Lato" w:hAnsi="Lato"/>
-          <w:b/>
-          <w:color w:val="ff0000"/>
-          <w:sz w:val="20"/>
-          <w:szCs w:val="20"/>
-        </w:rPr>
-        <w:t xml:space="preserve"> </w:t>
-      </w:r>
-      <w:r>
-        <w:rPr>
-          <w:rFonts w:ascii="Lato" w:hAnsi="Lato"/>
-          <w:color w:val="ff0000"/>
-          <w:sz w:val="20"/>
-          <w:szCs w:val="20"/>
-        </w:rPr>
-        <w:t>{</w:t>
-      </w:r>
-      <w:r>
-        <w:rPr>
-          <w:rFonts w:ascii="Lato" w:hAnsi="Lato"/>
-          <w:color w:val="ff0000"/>
-          <w:sz w:val="20"/>
-          <w:szCs w:val="20"/>
-        </w:rPr>
-        <w:t>KS.</w:t>
-      </w:r>
-      <w:r>
-        <w:rPr>
-          <w:rFonts w:ascii="Lato" w:hAnsi="Lato"/>
-          <w:color w:val="ff0000"/>
-          <w:sz w:val="20"/>
-          <w:szCs w:val="20"/>
-        </w:rPr>
-        <w:t>Nettomiete</w:t>
-      </w:r>
-      <w:r>
-        <w:rPr>
-          <w:rFonts w:ascii="Lato" w:hAnsi="Lato"/>
-          <w:color w:val="ff0000"/>
-          <w:sz w:val="20"/>
-          <w:szCs w:val="20"/>
-        </w:rPr>
-        <w:t>}</w:t>
+        <w:tab/>
+      </w:r>
+      <w:r>
+        <w:rPr>
+          <w:rFonts w:ascii="Lato" w:hAnsi="Lato"/>
+          <w:color w:val="ff0000"/>
+          <w:sz w:val="20"/>
+          <w:szCs w:val="20"/>
+        </w:rPr>
+        <w:t>{vermietung.netto}</w:t>
       </w:r>
       <w:r>
         <w:rPr>
@@ -3356,33 +2021,7 @@
         </w:rPr>
         <w:tab/>
         <w:tab/>
-      </w:r>
-      <w:r>
-        <w:rPr>
-          <w:rFonts w:ascii="Lato" w:hAnsi="Lato"/>
-          <w:b/>
-          <w:color w:val="ff0000"/>
-          <w:sz w:val="20"/>
-          <w:szCs w:val="20"/>
-        </w:rPr>
-        <w:t xml:space="preserve">{M.währung} </w:t>
-      </w:r>
-      <w:r>
-        <w:rPr>
-          <w:rFonts w:ascii="Lato" w:hAnsi="Lato"/>
-          <w:color w:val="ff0000"/>
-          <w:sz w:val="20"/>
-          <w:szCs w:val="20"/>
-        </w:rPr>
-        <w:t>{KS.Nebenkosten}</w:t>
-      </w:r>
-      <w:r>
-        <w:rPr>
-          <w:rFonts w:ascii="Lato" w:hAnsi="Lato"/>
-          <w:color w:val="ff0000"/>
-          <w:sz w:val="20"/>
-          <w:szCs w:val="20"/>
-        </w:rPr>
+        <w:t>{vermietung.nebenkosten}</w:t>
       </w:r>
     </w:p>
     <w:p>
@@ -3418,24 +2057,16 @@
           <w:sz w:val="20"/>
           <w:szCs w:val="20"/>
         </w:rPr>
-        <w:t xml:space="preserve">{M.währung} </w:t>
-      </w:r>
-      <w:r>
-        <w:rPr>
-          <w:rFonts w:ascii="Lato" w:hAnsi="Lato"/>
-          <w:color w:val="ff0000"/>
-          <w:sz w:val="20"/>
-          <w:szCs w:val="20"/>
-        </w:rPr>
-        <w:t>{KS.Heizkosten}</w:t>
-      </w:r>
-      <w:r>
-        <w:rPr>
-          <w:rFonts w:ascii="Lato" w:hAnsi="Lato"/>
-          <w:color w:val="ff0000"/>
-          <w:sz w:val="20"/>
-          <w:szCs w:val="20"/>
-        </w:rPr>
+        <w:t xml:space="preserve"> </w:t>
+      </w:r>
+      <w:r>
+        <w:rPr>
+          <w:rFonts w:ascii="Lato" w:hAnsi="Lato"/>
+          <w:color w:val="ff0000"/>
+          <w:sz w:val="20"/>
+          <w:szCs w:val="20"/>
+        </w:rPr>
+        <w:t>{vermietung.heizkosten}</w:t>
       </w:r>
     </w:p>
     <w:p>
@@ -3517,6 +2148,16 @@
           <w:sz w:val="20"/>
           <w:szCs w:val="20"/>
         </w:rPr>
+        <w:t xml:space="preserve"> </w:t>
+      </w:r>
+      <w:r>
+        <w:rPr>
+          <w:rFonts w:ascii="Lato" w:hAnsi="Lato"/>
+          <w:b/>
+          <w:color w:val="ff0000"/>
+          <w:sz w:val="20"/>
+          <w:szCs w:val="20"/>
+        </w:rPr>
         <w:t>{</w:t>
       </w:r>
       <w:r>
@@ -3527,77 +2168,7 @@
           <w:sz w:val="20"/>
           <w:szCs w:val="20"/>
         </w:rPr>
-        <w:t>M.w</w:t>
-      </w:r>
-      <w:r>
-        <w:rPr>
-          <w:rFonts w:ascii="Lato" w:hAnsi="Lato"/>
-          <w:b/>
-          <w:color w:val="ff0000"/>
-          <w:sz w:val="20"/>
-          <w:szCs w:val="20"/>
-        </w:rPr>
-        <w:t>ährung</w:t>
-      </w:r>
-      <w:r>
-        <w:rPr>
-          <w:rFonts w:ascii="Lato" w:hAnsi="Lato"/>
-          <w:b/>
-          <w:color w:val="ff0000"/>
-          <w:sz w:val="20"/>
-          <w:szCs w:val="20"/>
-        </w:rPr>
-        <w:t>}</w:t>
-      </w:r>
-      <w:r>
-        <w:rPr>
-          <w:rFonts w:ascii="Lato" w:hAnsi="Lato"/>
-          <w:b/>
-          <w:color w:val="ff0000"/>
-          <w:sz w:val="20"/>
-          <w:szCs w:val="20"/>
-        </w:rPr>
-        <w:tab/>
-      </w:r>
-      <w:r>
-        <w:rPr>
-          <w:rFonts w:ascii="Lato" w:hAnsi="Lato"/>
-          <w:b/>
-          <w:color w:val="ff0000"/>
-          <w:sz w:val="20"/>
-          <w:szCs w:val="20"/>
-        </w:rPr>
-        <w:t xml:space="preserve"> </w:t>
-      </w:r>
-      <w:r>
-        <w:rPr>
-          <w:rFonts w:ascii="Lato" w:hAnsi="Lato"/>
-          <w:b/>
-          <w:color w:val="ff0000"/>
-          <w:sz w:val="20"/>
-          <w:szCs w:val="20"/>
-        </w:rPr>
-        <w:t>{</w:t>
-      </w:r>
-      <w:r>
-        <w:rPr>
-          <w:rFonts w:ascii="Lato" w:hAnsi="Lato"/>
-          <w:b/>
-          <w:color w:val="ff0000"/>
-          <w:sz w:val="20"/>
-          <w:szCs w:val="20"/>
-        </w:rPr>
-        <w:t>KS.brutto</w:t>
-      </w:r>
-      <w:r>
-        <w:rPr>
-          <w:rFonts w:ascii="Lato" w:hAnsi="Lato"/>
-          <w:b/>
-          <w:color w:val="ff0000"/>
-          <w:sz w:val="20"/>
-          <w:szCs w:val="20"/>
-        </w:rPr>
-        <w:t>miete</w:t>
+        <w:t>vermietung.brutto</w:t>
       </w:r>
       <w:r>
         <w:rPr>
@@ -3700,33 +2271,7 @@
           <w:sz w:val="20"/>
           <w:szCs w:val="20"/>
         </w:rPr>
-        <w:t xml:space="preserve">Zahlbar </w:t>
-      </w:r>
-      <w:r>
-        <w:rPr>
-          <w:rFonts w:ascii="Lato" w:hAnsi="Lato"/>
-          <w:color w:val="ff0000"/>
-          <w:sz w:val="20"/>
-          <w:szCs w:val="20"/>
-        </w:rPr>
-        <w:t xml:space="preserve">{KS.zahlbar} </w:t>
-      </w:r>
-      <w:r>
-        <w:rPr>
-          <w:rFonts w:ascii="Lato" w:hAnsi="Lato"/>
-          <w:color w:val="70ad47"/>
-          <w:sz w:val="20"/>
-          <w:szCs w:val="20"/>
-        </w:rPr>
-        <w:t xml:space="preserve">- FEHLT </w:t>
-      </w:r>
-      <w:r>
-        <w:rPr>
-          <w:rFonts w:ascii="Lato" w:hAnsi="Lato"/>
-          <w:sz w:val="20"/>
-          <w:szCs w:val="20"/>
-        </w:rPr>
-        <w:t>spesenfrei für den Empfänger zum Voraus auf den Ersten eines Monats.</w:t>
+        <w:t>Zahlbar vorschüssig spesenfrei für den Empfänger zum Voraus auf den Ersten eines Monats.</w:t>
       </w:r>
       <w:r>
         <w:rPr>
@@ -3742,6 +2287,22 @@
     </w:p>
     <w:p>
       <w:pPr>
+        <w:rPr>
+          <w:rFonts w:ascii="Lato" w:hAnsi="Lato"/>
+          <w:sz w:val="20"/>
+          <w:szCs w:val="20"/>
+        </w:rPr>
+      </w:pPr>
+      <w:r>
+        <w:rPr>
+          <w:rFonts w:ascii="Lato" w:hAnsi="Lato"/>
+          <w:sz w:val="20"/>
+          <w:szCs w:val="20"/>
+        </w:rPr>
+      </w:r>
+    </w:p>
+    <w:p>
+      <w:pPr>
         <w:pStyle w:val="para2"/>
         <w:rPr>
           <w:rFonts w:ascii="Lato" w:hAnsi="Lato"/>
@@ -3755,28 +2316,29 @@
           <w:sz w:val="20"/>
           <w:szCs w:val="20"/>
         </w:rPr>
-        <w:t>Nebenkosten</w:t>
-      </w:r>
-    </w:p>
-    <w:p>
-      <w:pPr>
-        <w:rPr>
-          <w:rFonts w:ascii="Lato" w:hAnsi="Lato"/>
-          <w:color w:val="ff0000"/>
-          <w:sz w:val="20"/>
-          <w:szCs w:val="20"/>
-        </w:rPr>
-      </w:pPr>
-      <w:r>
-        <w:rPr>
-          <w:rFonts w:ascii="Lato" w:hAnsi="Lato"/>
-          <w:sz w:val="20"/>
-          <w:szCs w:val="20"/>
-        </w:rPr>
-        <w:t xml:space="preserve">Stichtag der Nebenkostenabrechnung: </w:t>
-      </w:r>
-      <w:r>
-        <w:rPr>
+        <w:t>Sicherheitsleistung</w:t>
+      </w:r>
+    </w:p>
+    <w:p>
+      <w:pPr>
+        <w:rPr>
+          <w:rFonts w:ascii="Lato" w:hAnsi="Lato"/>
+          <w:sz w:val="20"/>
+          <w:szCs w:val="20"/>
+        </w:rPr>
+      </w:pPr>
+      <w:r>
+        <w:rPr>
+          <w:rFonts w:ascii="Lato" w:hAnsi="Lato"/>
+          <w:sz w:val="20"/>
+          <w:szCs w:val="20"/>
+        </w:rPr>
+        <w:t>Sicherungsart:</w:t>
+        <w:tab/>
+      </w:r>
+      <w:r>
+        <w:rPr>
+          <w:rStyle w:val="char4"/>
           <w:rFonts w:ascii="Lato" w:hAnsi="Lato"/>
           <w:color w:val="ff0000"/>
           <w:sz w:val="20"/>
@@ -3786,15 +2348,27 @@
       </w:r>
       <w:r>
         <w:rPr>
-          <w:rFonts w:ascii="Lato" w:hAnsi="Lato"/>
-          <w:color w:val="ff0000"/>
-          <w:sz w:val="20"/>
-          <w:szCs w:val="20"/>
-        </w:rPr>
-        <w:t>mietzins.nebenkosten.stichtag</w:t>
-      </w:r>
-      <w:r>
-        <w:rPr>
+          <w:rStyle w:val="char4"/>
+          <w:rFonts w:ascii="Lato" w:hAnsi="Lato"/>
+          <w:color w:val="ff0000"/>
+          <w:sz w:val="20"/>
+          <w:szCs w:val="20"/>
+        </w:rPr>
+        <w:t>kaution.</w:t>
+      </w:r>
+      <w:r>
+        <w:rPr>
+          <w:rStyle w:val="char4"/>
+          <w:rFonts w:ascii="Lato" w:hAnsi="Lato"/>
+          <w:color w:val="ff0000"/>
+          <w:sz w:val="20"/>
+          <w:szCs w:val="20"/>
+        </w:rPr>
+        <w:t>typ</w:t>
+      </w:r>
+      <w:r>
+        <w:rPr>
+          <w:rStyle w:val="char4"/>
           <w:rFonts w:ascii="Lato" w:hAnsi="Lato"/>
           <w:color w:val="ff0000"/>
           <w:sz w:val="20"/>
@@ -3804,6 +2378,7 @@
       </w:r>
       <w:r>
         <w:rPr>
+          <w:rStyle w:val="char4"/>
           <w:rFonts w:ascii="Lato" w:hAnsi="Lato"/>
           <w:color w:val="ff0000"/>
           <w:sz w:val="20"/>
@@ -3814,63 +2389,74 @@
       <w:r>
         <w:rPr>
           <w:rFonts w:ascii="Lato" w:hAnsi="Lato"/>
-          <w:color w:val="ff0000"/>
-          <w:sz w:val="20"/>
-          <w:szCs w:val="20"/>
-        </w:rPr>
-        <w:t xml:space="preserve">– </w:t>
-      </w:r>
-      <w:r>
-        <w:rPr>
-          <w:rFonts w:ascii="Lato" w:hAnsi="Lato"/>
-          <w:color w:val="70ad47"/>
-          <w:sz w:val="20"/>
-          <w:szCs w:val="20"/>
-        </w:rPr>
-        <w:t>HABEN WIR NICHT</w:t>
-      </w:r>
-      <w:r>
-        <w:rPr>
-          <w:rFonts w:ascii="Lato" w:hAnsi="Lato"/>
-          <w:color w:val="ff0000"/>
-          <w:sz w:val="20"/>
-          <w:szCs w:val="20"/>
-        </w:rPr>
-      </w:r>
-    </w:p>
-    <w:p>
-      <w:pPr>
-        <w:rPr>
-          <w:rFonts w:ascii="Lato" w:hAnsi="Lato"/>
-          <w:sz w:val="20"/>
-          <w:szCs w:val="20"/>
-        </w:rPr>
-      </w:pPr>
-      <w:r>
-        <w:rPr>
-          <w:rFonts w:ascii="Lato" w:hAnsi="Lato"/>
-          <w:sz w:val="20"/>
-          <w:szCs w:val="20"/>
-        </w:rPr>
-        <w:t xml:space="preserve">Text NK </w:t>
-      </w:r>
-      <w:r>
-        <w:rPr>
-          <w:rFonts w:ascii="Lato" w:hAnsi="Lato"/>
-          <w:color w:val="ff0000"/>
-          <w:sz w:val="20"/>
-          <w:szCs w:val="20"/>
-        </w:rPr>
-        <w:t>{V.bemerkungnk} -</w:t>
-      </w:r>
-      <w:r>
-        <w:rPr>
-          <w:rFonts w:ascii="Lato" w:hAnsi="Lato"/>
-          <w:color w:val="70ad47"/>
-          <w:sz w:val="20"/>
-          <w:szCs w:val="20"/>
-        </w:rPr>
-        <w:t xml:space="preserve"> HABEN WIR NICHT</w:t>
+          <w:sz w:val="20"/>
+          <w:szCs w:val="20"/>
+        </w:rPr>
+      </w:r>
+    </w:p>
+    <w:p>
+      <w:pPr>
+        <w:rPr>
+          <w:rFonts w:ascii="Lato" w:hAnsi="Lato"/>
+          <w:bCs/>
+          <w:sz w:val="20"/>
+          <w:szCs w:val="20"/>
+        </w:rPr>
+      </w:pPr>
+      <w:r>
+        <w:rPr>
+          <w:rFonts w:ascii="Lato" w:hAnsi="Lato"/>
+          <w:bCs/>
+          <w:sz w:val="20"/>
+          <w:szCs w:val="20"/>
+        </w:rPr>
+        <w:t>Betrag:</w:t>
+        <w:tab/>
+      </w:r>
+      <w:r>
+        <w:rPr>
+          <w:rFonts w:ascii="Lato" w:hAnsi="Lato"/>
+          <w:color w:val="ff0000"/>
+          <w:sz w:val="20"/>
+          <w:szCs w:val="20"/>
+        </w:rPr>
+        <w:t>{kautions.betrag}</w:t>
+      </w:r>
+      <w:r>
+        <w:rPr>
+          <w:rFonts w:ascii="Lato" w:hAnsi="Lato"/>
+          <w:bCs/>
+          <w:sz w:val="20"/>
+          <w:szCs w:val="20"/>
+        </w:rPr>
+      </w:r>
+    </w:p>
+    <w:p>
+      <w:pPr>
+        <w:rPr>
+          <w:rFonts w:ascii="Lato" w:hAnsi="Lato"/>
+          <w:sz w:val="20"/>
+          <w:szCs w:val="20"/>
+        </w:rPr>
+      </w:pPr>
+      <w:r>
+        <w:rPr>
+          <w:rFonts w:ascii="Lato" w:hAnsi="Lato"/>
+          <w:bCs/>
+          <w:sz w:val="20"/>
+          <w:szCs w:val="20"/>
+        </w:rPr>
+        <w:t>Zahlungsfrist:</w:t>
+        <w:tab/>
+      </w:r>
+      <w:r>
+        <w:rPr>
+          <w:rFonts w:ascii="Lato" w:hAnsi="Lato"/>
+          <w:color w:val="ff0000"/>
+          <w:sz w:val="20"/>
+          <w:szCs w:val="20"/>
+        </w:rPr>
+        <w:t xml:space="preserve">{kaution.zuzahlen_bis} </w:t>
       </w:r>
       <w:r>
         <w:rPr>
@@ -3911,29 +2497,80 @@
           <w:sz w:val="20"/>
           <w:szCs w:val="20"/>
         </w:rPr>
-        <w:t>Sicherheitsleistung</w:t>
-      </w:r>
-    </w:p>
-    <w:p>
-      <w:pPr>
-        <w:rPr>
-          <w:rFonts w:ascii="Lato" w:hAnsi="Lato"/>
-          <w:sz w:val="20"/>
-          <w:szCs w:val="20"/>
-        </w:rPr>
-      </w:pPr>
-      <w:r>
-        <w:rPr>
-          <w:rFonts w:ascii="Lato" w:hAnsi="Lato"/>
-          <w:sz w:val="20"/>
-          <w:szCs w:val="20"/>
-        </w:rPr>
-        <w:t>Sicherungsart:</w:t>
-        <w:tab/>
-      </w:r>
-      <w:r>
-        <w:rPr>
-          <w:rStyle w:val="char4"/>
+        <w:t>Mietzinsbasis</w:t>
+      </w:r>
+    </w:p>
+    <w:p>
+      <w:pPr>
+        <w:rPr>
+          <w:rFonts w:ascii="Lato" w:hAnsi="Lato"/>
+          <w:sz w:val="20"/>
+          <w:szCs w:val="20"/>
+        </w:rPr>
+      </w:pPr>
+      <w:r>
+        <w:rPr>
+          <w:rFonts w:ascii="Lato" w:hAnsi="Lato"/>
+          <w:sz w:val="20"/>
+          <w:szCs w:val="20"/>
+        </w:rPr>
+        <w:t>Referenzzinssatz:</w:t>
+        <w:tab/>
+      </w:r>
+      <w:r>
+        <w:rPr>
+          <w:rFonts w:ascii="Lato" w:hAnsi="Lato"/>
+          <w:color w:val="ff0000"/>
+          <w:sz w:val="20"/>
+          <w:szCs w:val="20"/>
+        </w:rPr>
+        <w:t xml:space="preserve">{mietzins.referenzzins} % </w:t>
+      </w:r>
+      <w:r>
+        <w:rPr>
+          <w:rFonts w:ascii="Lato" w:hAnsi="Lato"/>
+          <w:sz w:val="20"/>
+          <w:szCs w:val="20"/>
+        </w:rPr>
+      </w:r>
+    </w:p>
+    <w:p>
+      <w:pPr>
+        <w:rPr>
+          <w:rFonts w:ascii="Lato" w:hAnsi="Lato"/>
+          <w:sz w:val="20"/>
+          <w:szCs w:val="20"/>
+        </w:rPr>
+      </w:pPr>
+      <w:r>
+        <w:rPr>
+          <w:rFonts w:ascii="Lato" w:hAnsi="Lato"/>
+          <w:sz w:val="20"/>
+          <w:szCs w:val="20"/>
+        </w:rPr>
+        <w:t>Landesindex:</w:t>
+        <w:tab/>
+      </w:r>
+      <w:r>
+        <w:rPr>
+          <w:rFonts w:ascii="Lato" w:hAnsi="Lato"/>
+          <w:color w:val="ff0000"/>
+          <w:sz w:val="20"/>
+          <w:szCs w:val="20"/>
+        </w:rPr>
+        <w:t xml:space="preserve">{landesindex.teuerung} </w:t>
+      </w:r>
+      <w:r>
+        <w:rPr>
+          <w:rFonts w:ascii="Lato" w:hAnsi="Lato"/>
+          <w:sz w:val="20"/>
+          <w:szCs w:val="20"/>
+        </w:rPr>
+        <w:t xml:space="preserve">Punkte (Basis </w:t>
+      </w:r>
+      <w:r>
+        <w:rPr>
+          <w:rStyle w:val="char2"/>
           <w:rFonts w:ascii="Lato" w:hAnsi="Lato"/>
           <w:color w:val="ff0000"/>
           <w:sz w:val="20"/>
@@ -3943,27 +2580,47 @@
       </w:r>
       <w:r>
         <w:rPr>
-          <w:rStyle w:val="char4"/>
-          <w:rFonts w:ascii="Lato" w:hAnsi="Lato"/>
-          <w:color w:val="ff0000"/>
-          <w:sz w:val="20"/>
-          <w:szCs w:val="20"/>
-        </w:rPr>
-        <w:t>kaution.</w:t>
-      </w:r>
-      <w:r>
-        <w:rPr>
-          <w:rStyle w:val="char4"/>
-          <w:rFonts w:ascii="Lato" w:hAnsi="Lato"/>
-          <w:color w:val="ff0000"/>
-          <w:sz w:val="20"/>
-          <w:szCs w:val="20"/>
-        </w:rPr>
-        <w:t>typ</w:t>
-      </w:r>
-      <w:r>
-        <w:rPr>
-          <w:rStyle w:val="char4"/>
+          <w:rStyle w:val="char2"/>
+          <w:rFonts w:ascii="Lato" w:hAnsi="Lato"/>
+          <w:color w:val="ff0000"/>
+          <w:sz w:val="20"/>
+          <w:szCs w:val="20"/>
+        </w:rPr>
+        <w:t>l</w:t>
+      </w:r>
+      <w:r>
+        <w:rPr>
+          <w:rStyle w:val="char2"/>
+          <w:rFonts w:ascii="Lato" w:hAnsi="Lato"/>
+          <w:color w:val="ff0000"/>
+          <w:sz w:val="20"/>
+          <w:szCs w:val="20"/>
+        </w:rPr>
+        <w:t>andesindex</w:t>
+      </w:r>
+      <w:r>
+        <w:rPr>
+          <w:rStyle w:val="char2"/>
+          <w:rFonts w:ascii="Lato" w:hAnsi="Lato"/>
+          <w:color w:val="ff0000"/>
+          <w:sz w:val="20"/>
+          <w:szCs w:val="20"/>
+        </w:rPr>
+        <w:t>.d</w:t>
+      </w:r>
+      <w:r>
+        <w:rPr>
+          <w:rStyle w:val="char2"/>
+          <w:rFonts w:ascii="Lato" w:hAnsi="Lato"/>
+          <w:color w:val="ff0000"/>
+          <w:sz w:val="20"/>
+          <w:szCs w:val="20"/>
+        </w:rPr>
+        <w:t>atum</w:t>
+      </w:r>
+      <w:r>
+        <w:rPr>
+          <w:rStyle w:val="char2"/>
           <w:rFonts w:ascii="Lato" w:hAnsi="Lato"/>
           <w:color w:val="ff0000"/>
           <w:sz w:val="20"/>
@@ -3973,230 +2630,8 @@
       </w:r>
       <w:r>
         <w:rPr>
-          <w:rStyle w:val="char4"/>
-          <w:rFonts w:ascii="Lato" w:hAnsi="Lato"/>
-          <w:color w:val="ff0000"/>
-          <w:sz w:val="20"/>
-          <w:szCs w:val="20"/>
-        </w:rPr>
-        <w:t xml:space="preserve"> </w:t>
-      </w:r>
-      <w:r>
-        <w:rPr>
-          <w:rFonts w:ascii="Lato" w:hAnsi="Lato"/>
-          <w:sz w:val="20"/>
-          <w:szCs w:val="20"/>
-        </w:rPr>
-      </w:r>
-    </w:p>
-    <w:p>
-      <w:pPr>
-        <w:rPr>
-          <w:rFonts w:ascii="Lato" w:hAnsi="Lato"/>
-          <w:bCs/>
-          <w:sz w:val="20"/>
-          <w:szCs w:val="20"/>
-        </w:rPr>
-      </w:pPr>
-      <w:r>
-        <w:rPr>
-          <w:rFonts w:ascii="Lato" w:hAnsi="Lato"/>
-          <w:bCs/>
-          <w:sz w:val="20"/>
-          <w:szCs w:val="20"/>
-        </w:rPr>
-        <w:t>Betrag:</w:t>
-        <w:tab/>
-      </w:r>
-      <w:r>
-        <w:rPr>
-          <w:rFonts w:ascii="Lato" w:hAnsi="Lato"/>
-          <w:color w:val="ff0000"/>
-          <w:sz w:val="20"/>
-          <w:szCs w:val="20"/>
-        </w:rPr>
-        <w:t>{M.Währung} {kautionshöhe}</w:t>
-      </w:r>
-      <w:r>
-        <w:rPr>
-          <w:rFonts w:ascii="Lato" w:hAnsi="Lato"/>
-          <w:bCs/>
-          <w:sz w:val="20"/>
-          <w:szCs w:val="20"/>
-        </w:rPr>
-      </w:r>
-    </w:p>
-    <w:p>
-      <w:pPr>
-        <w:rPr>
-          <w:rFonts w:ascii="Lato" w:hAnsi="Lato"/>
-          <w:sz w:val="20"/>
-          <w:szCs w:val="20"/>
-        </w:rPr>
-      </w:pPr>
-      <w:r>
-        <w:rPr>
-          <w:rFonts w:ascii="Lato" w:hAnsi="Lato"/>
-          <w:bCs/>
-          <w:sz w:val="20"/>
-          <w:szCs w:val="20"/>
-        </w:rPr>
-        <w:t>Zahlungsfrist:</w:t>
-        <w:tab/>
-      </w:r>
-      <w:r>
-        <w:rPr>
-          <w:rFonts w:ascii="Lato" w:hAnsi="Lato"/>
-          <w:color w:val="ff0000"/>
-          <w:sz w:val="20"/>
-          <w:szCs w:val="20"/>
-        </w:rPr>
-        <w:t xml:space="preserve">{kaution.zuzahlenbis} </w:t>
-      </w:r>
-      <w:r>
-        <w:rPr>
-          <w:rFonts w:ascii="Lato" w:hAnsi="Lato"/>
-          <w:sz w:val="20"/>
-          <w:szCs w:val="20"/>
-        </w:rPr>
-      </w:r>
-    </w:p>
-    <w:p>
-      <w:pPr>
-        <w:rPr>
-          <w:rFonts w:ascii="Lato" w:hAnsi="Lato"/>
-          <w:sz w:val="20"/>
-          <w:szCs w:val="20"/>
-        </w:rPr>
-      </w:pPr>
-      <w:r>
-        <w:rPr>
-          <w:rFonts w:ascii="Lato" w:hAnsi="Lato"/>
-          <w:sz w:val="20"/>
-          <w:szCs w:val="20"/>
-        </w:rPr>
-      </w:r>
-    </w:p>
-    <w:p>
-      <w:pPr>
-        <w:pStyle w:val="para2"/>
-        <w:rPr>
-          <w:rFonts w:ascii="Lato" w:hAnsi="Lato"/>
-          <w:sz w:val="20"/>
-          <w:szCs w:val="20"/>
-        </w:rPr>
-      </w:pPr>
-      <w:r>
-        <w:rPr>
-          <w:rFonts w:ascii="Lato" w:hAnsi="Lato"/>
-          <w:sz w:val="20"/>
-          <w:szCs w:val="20"/>
-        </w:rPr>
-        <w:t>Mietzinsbasis</w:t>
-      </w:r>
-    </w:p>
-    <w:p>
-      <w:pPr>
-        <w:rPr>
-          <w:rFonts w:ascii="Lato" w:hAnsi="Lato"/>
-          <w:sz w:val="20"/>
-          <w:szCs w:val="20"/>
-        </w:rPr>
-      </w:pPr>
-      <w:r>
-        <w:rPr>
-          <w:rFonts w:ascii="Lato" w:hAnsi="Lato"/>
-          <w:sz w:val="20"/>
-          <w:szCs w:val="20"/>
-        </w:rPr>
-        <w:t>Referenzzinssatz:</w:t>
-        <w:tab/>
-      </w:r>
-      <w:r>
-        <w:rPr>
-          <w:rFonts w:ascii="Lato" w:hAnsi="Lato"/>
-          <w:color w:val="ff0000"/>
-          <w:sz w:val="20"/>
-          <w:szCs w:val="20"/>
-        </w:rPr>
-        <w:t xml:space="preserve">{mietzinsbasis.referenzzins} % </w:t>
-      </w:r>
-      <w:r>
-        <w:rPr>
-          <w:rFonts w:ascii="Lato" w:hAnsi="Lato"/>
-          <w:sz w:val="20"/>
-          <w:szCs w:val="20"/>
-        </w:rPr>
-      </w:r>
-    </w:p>
-    <w:p>
-      <w:pPr>
-        <w:rPr>
-          <w:rFonts w:ascii="Lato" w:hAnsi="Lato"/>
-          <w:sz w:val="20"/>
-          <w:szCs w:val="20"/>
-        </w:rPr>
-      </w:pPr>
-      <w:r>
-        <w:rPr>
-          <w:rFonts w:ascii="Lato" w:hAnsi="Lato"/>
-          <w:sz w:val="20"/>
-          <w:szCs w:val="20"/>
-        </w:rPr>
-        <w:t>Landesindex:</w:t>
-        <w:tab/>
-      </w:r>
-      <w:r>
-        <w:rPr>
-          <w:rFonts w:ascii="Lato" w:hAnsi="Lato"/>
-          <w:color w:val="ff0000"/>
-          <w:sz w:val="20"/>
-          <w:szCs w:val="20"/>
-        </w:rPr>
-        <w:t xml:space="preserve">{mietzinsbasis.ewlik}s </w:t>
-      </w:r>
-      <w:r>
-        <w:rPr>
-          <w:rFonts w:ascii="Lato" w:hAnsi="Lato"/>
-          <w:sz w:val="20"/>
-          <w:szCs w:val="20"/>
-        </w:rPr>
-        <w:t xml:space="preserve">Punkte (Basis </w:t>
-      </w:r>
-      <w:r>
-        <w:rPr>
           <w:rStyle w:val="char2"/>
           <w:rFonts w:ascii="Lato" w:hAnsi="Lato"/>
-          <w:color w:val="ff0000"/>
-          <w:sz w:val="20"/>
-          <w:szCs w:val="20"/>
-        </w:rPr>
-        <w:t>{</w:t>
-      </w:r>
-      <w:r>
-        <w:rPr>
-          <w:rStyle w:val="char2"/>
-          <w:rFonts w:ascii="Lato" w:hAnsi="Lato"/>
-          <w:color w:val="ff0000"/>
-          <w:sz w:val="20"/>
-          <w:szCs w:val="20"/>
-        </w:rPr>
-        <w:t>mietzinsbasis.likbasisjahr</w:t>
-      </w:r>
-      <w:r>
-        <w:rPr>
-          <w:rStyle w:val="char2"/>
-          <w:rFonts w:ascii="Lato" w:hAnsi="Lato"/>
-          <w:color w:val="ff0000"/>
-          <w:sz w:val="20"/>
-          <w:szCs w:val="20"/>
-        </w:rPr>
-        <w:t>}</w:t>
-      </w:r>
-      <w:r>
-        <w:rPr>
-          <w:rStyle w:val="char2"/>
-          <w:rFonts w:ascii="Lato" w:hAnsi="Lato"/>
           <w:sz w:val="20"/>
           <w:szCs w:val="20"/>
         </w:rPr>
@@ -4234,37 +2669,37 @@
           <w:sz w:val="20"/>
           <w:szCs w:val="20"/>
         </w:rPr>
-        <w:t>{mietzinsbasis.likbasisjahr}</w:t>
-      </w:r>
-      <w:r>
-        <w:rPr>
-          <w:rFonts w:ascii="Lato" w:hAnsi="Lato"/>
-          <w:sz w:val="20"/>
-          <w:szCs w:val="20"/>
-        </w:rPr>
-      </w:r>
-    </w:p>
-    <w:p>
-      <w:pPr>
-        <w:rPr>
-          <w:rFonts w:ascii="Lato" w:hAnsi="Lato"/>
-          <w:sz w:val="20"/>
-          <w:szCs w:val="20"/>
-        </w:rPr>
-      </w:pPr>
-      <w:r>
-        <w:rPr>
-          <w:rFonts w:ascii="Lato" w:hAnsi="Lato"/>
-          <w:sz w:val="20"/>
-          <w:szCs w:val="20"/>
-        </w:rPr>
-      </w:r>
-    </w:p>
-    <w:p>
-      <w:pPr>
-        <w:rPr>
-          <w:rFonts w:ascii="Lato" w:hAnsi="Lato"/>
-          <w:color w:val="70ad47"/>
+        <w:t>{landesindex.basisdatum}</w:t>
+      </w:r>
+      <w:r>
+        <w:rPr>
+          <w:rFonts w:ascii="Lato" w:hAnsi="Lato"/>
+          <w:sz w:val="20"/>
+          <w:szCs w:val="20"/>
+        </w:rPr>
+      </w:r>
+    </w:p>
+    <w:p>
+      <w:pPr>
+        <w:rPr>
+          <w:rFonts w:ascii="Lato" w:hAnsi="Lato"/>
+          <w:sz w:val="20"/>
+          <w:szCs w:val="20"/>
+        </w:rPr>
+      </w:pPr>
+      <w:r>
+        <w:rPr>
+          <w:rFonts w:ascii="Lato" w:hAnsi="Lato"/>
+          <w:sz w:val="20"/>
+          <w:szCs w:val="20"/>
+        </w:rPr>
+      </w:r>
+    </w:p>
+    <w:p>
+      <w:pPr>
+        <w:rPr>
+          <w:rFonts w:ascii="Lato" w:hAnsi="Lato"/>
+          <w:color w:val="ff0000"/>
           <w:sz w:val="20"/>
           <w:szCs w:val="20"/>
         </w:rPr>
@@ -4284,24 +2719,7 @@
           <w:sz w:val="20"/>
           <w:szCs w:val="20"/>
         </w:rPr>
-        <w:t xml:space="preserve">{mietzins.reserve} - </w:t>
-      </w:r>
-      <w:r>
-        <w:rPr>
-          <w:rFonts w:ascii="Lato" w:hAnsi="Lato"/>
-          <w:color w:val="70ad47"/>
-          <w:sz w:val="20"/>
-          <w:szCs w:val="20"/>
-        </w:rPr>
-        <w:t>Mietreserven</w:t>
-      </w:r>
-      <w:r>
-        <w:rPr>
-          <w:rFonts w:ascii="Lato" w:hAnsi="Lato"/>
-          <w:color w:val="70ad47"/>
-          <w:sz w:val="20"/>
-          <w:szCs w:val="20"/>
-        </w:rPr>
+        <w:t>{mietzins.reserve}</w:t>
       </w:r>
     </w:p>
     <w:p>
@@ -4464,48 +2882,6 @@
     </w:p>
     <w:p>
       <w:pPr>
-        <w:pStyle w:val="para3"/>
-        <w:numPr>
-          <w:ilvl w:val="0"/>
-          <w:numId w:val="1"/>
-        </w:numPr>
-        <w:ind w:left="360" w:hanging="360"/>
-        <w:rPr>
-          <w:rFonts w:ascii="Lato" w:hAnsi="Lato"/>
-          <w:color w:val="ff0000"/>
-          <w:sz w:val="20"/>
-          <w:szCs w:val="20"/>
-        </w:rPr>
-      </w:pPr>
-      <w:r>
-        <w:rPr>
-          <w:rFonts w:ascii="Lato" w:hAnsi="Lato"/>
-          <w:color w:val="ff0000"/>
-          <w:sz w:val="20"/>
-          <w:szCs w:val="20"/>
-        </w:rPr>
-        <w:t xml:space="preserve">{V.besonderevereinbarungen} - </w:t>
-      </w:r>
-      <w:r>
-        <w:rPr>
-          <w:rFonts w:ascii="Lato" w:hAnsi="Lato"/>
-          <w:color w:val="70ad47"/>
-          <w:sz w:val="20"/>
-          <w:szCs w:val="20"/>
-        </w:rPr>
-        <w:t>HABEN WIR NICHT</w:t>
-      </w:r>
-      <w:r>
-        <w:rPr>
-          <w:rFonts w:ascii="Lato" w:hAnsi="Lato"/>
-          <w:color w:val="ff0000"/>
-          <w:sz w:val="20"/>
-          <w:szCs w:val="20"/>
-        </w:rPr>
-      </w:r>
-    </w:p>
-    <w:p>
-      <w:pPr>
         <w:rPr>
           <w:rFonts w:ascii="Lato" w:hAnsi="Lato"/>
           <w:sz w:val="20"/>
@@ -4536,7 +2912,7 @@
           <w:sz w:val="20"/>
           <w:szCs w:val="20"/>
         </w:rPr>
-        <w:t>Mahnund Inkassogebühren</w:t>
+        <w:t>Mahn- und Inkassogebühren</w:t>
       </w:r>
     </w:p>
     <w:p>
@@ -4958,51 +3334,15 @@
           <w:sz w:val="20"/>
           <w:szCs w:val="20"/>
         </w:rPr>
-        <w:t xml:space="preserve">{ME.bezeichnung} </w:t>
-      </w:r>
-      <w:r>
-        <w:rPr>
-          <w:rFonts w:ascii="Lato" w:hAnsi="Lato"/>
-          <w:color w:val="70ad47"/>
-          <w:sz w:val="20"/>
-          <w:szCs w:val="20"/>
-        </w:rPr>
-        <w:t>– LOOP mehrere Mieter</w:t>
-      </w:r>
-      <w:r>
-        <w:rPr>
-          <w:rFonts w:ascii="Lato" w:hAnsi="Lato"/>
-          <w:sz w:val="20"/>
-          <w:szCs w:val="20"/>
-        </w:rPr>
-        <w:tab/>
-        <w:t xml:space="preserve">(Bsp. </w:t>
-      </w:r>
-      <w:r>
-        <w:rPr>
-          <w:rFonts w:ascii="Lato" w:hAnsi="Lato"/>
-          <w:b/>
-          <w:bCs/>
-          <w:sz w:val="20"/>
-          <w:szCs w:val="20"/>
-        </w:rPr>
-        <w:t>Max Meier</w:t>
-      </w:r>
-      <w:r>
-        <w:rPr>
-          <w:rFonts w:ascii="Lato" w:hAnsi="Lato"/>
-          <w:sz w:val="20"/>
-          <w:szCs w:val="20"/>
-        </w:rPr>
-        <w:t>, Fritz Renfer, Maja Berg, Karl Kühne)</w:t>
-        <w:tab/>
-      </w:r>
-      <w:r>
-        <w:rPr>
-          <w:rFonts w:ascii="Lato" w:hAnsi="Lato"/>
-          <w:sz w:val="20"/>
-          <w:szCs w:val="20"/>
-        </w:rPr>
+        <w:t xml:space="preserve">{mieter.alle_namen} </w:t>
+      </w:r>
+      <w:r>
+        <w:rPr>
+          <w:rFonts w:ascii="Lato" w:hAnsi="Lato"/>
+          <w:sz w:val="20"/>
+          <w:szCs w:val="20"/>
+        </w:rPr>
+        <w:tab/>
       </w:r>
     </w:p>
     <w:p>
@@ -5073,7 +3413,7 @@
           <w:sz w:val="20"/>
           <w:szCs w:val="20"/>
         </w:rPr>
-        <w:t>{Zuständiger.Ort}</w:t>
+        <w:t>{zuständiger.ort}</w:t>
       </w:r>
       <w:r>
         <w:rPr>
@@ -5086,21 +3426,11 @@
       <w:r>
         <w:rPr>
           <w:rFonts w:ascii="Lato" w:hAnsi="Lato"/>
-          <w:sz w:val="20"/>
-          <w:szCs w:val="20"/>
-        </w:rPr>
-      </w:r>
-      <w:r>
-        <w:rPr>
-          <w:rFonts w:ascii="Lato" w:hAnsi="Lato"/>
-          <w:sz w:val="20"/>
-          <w:szCs w:val="20"/>
-        </w:rPr>
-        <w:fldChar w:fldCharType="begin"/>
-        <w:instrText xml:space="preserve"> PRINTDATE \@ "d. MMMM yyyy" </w:instrText>
-        <w:fldChar w:fldCharType="separate"/>
-        <w:t>25. September 2020</w:t>
-        <w:fldChar w:fldCharType="end"/>
+          <w:color w:val="ff0000"/>
+          <w:sz w:val="20"/>
+          <w:szCs w:val="20"/>
+        </w:rPr>
+        <w:t>{datum.heute}</w:t>
       </w:r>
       <w:r>
         <w:rPr>
@@ -5265,13 +3595,6 @@
           <w:szCs w:val="20"/>
         </w:rPr>
         <w:tab/>
-      </w:r>
-      <w:r>
-        <w:rPr>
-          <w:rFonts w:ascii="Lato" w:hAnsi="Lato"/>
-          <w:sz w:val="20"/>
-          <w:szCs w:val="20"/>
-        </w:rPr>
       </w:r>
       <w:r>
         <w:br w:type="page"/>
@@ -10420,19 +8743,15 @@
         <w:numStart w:val="1"/>
         <w:numRestart w:val="continuous"/>
       </w:endnotePr>
-      <w:headerReference w:type="default" r:id="rId9"/>
-      <w:footerReference w:type="default" r:id="rId10"/>
+      <w:footerReference w:type="default" r:id="rId8"/>
       <w:type w:val="nextPage"/>
       <w:pgSz w:h="16838" w:w="11906"/>
-      <w:pgMar w:left="1417" w:top="1417" w:right="1417" w:bottom="1134" w:header="708" w:footer="708"/>
+      <w:pgMar w:left="1417" w:top="1417" w:right="1417" w:bottom="1134" w:header="0" w:footer="708"/>
       <w:paperSrc w:first="0" w:other="0"/>
       <w:pgNumType w:fmt="decimal" w:start="1"/>
       <w:tmGutter w:val="3"/>
       <w:mirrorMargins w:val="0"/>
       <w:tmSection w:h="-2">
-        <w:tmHeader w:id="0" w:h="0" edge="708" text="0">
-          <w:shd w:val="none"/>
-        </w:tmHeader>
         <w:tmFooter w:id="0" w:h="0" edge="708" text="0">
           <w:shd w:val="none"/>
         </w:tmFooter>
@@ -10457,7 +8776,7 @@
       <w:fldChar w:fldCharType="begin"/>
       <w:instrText xml:space="preserve"> PAGE </w:instrText>
       <w:fldChar w:fldCharType="separate"/>
-      <w:t>1</w:t>
+      <w:t>3</w:t>
       <w:fldChar w:fldCharType="end"/>
     </w:r>
   </w:p>
@@ -10468,37 +8787,6 @@
     <w:r/>
   </w:p>
 </w:ftr>
-</file>
-
-<file path=word/header1.xml><?xml version="1.0" encoding="utf-8"?>
-<w:hdr xmlns:wpc="http://schemas.microsoft.com/office/word/2010/wordprocessingCanvas" xmlns:mc="http://schemas.openxmlformats.org/markup-compatibility/2006" xmlns:o="urn:schemas-microsoft-com:office:office" xmlns:r="http://schemas.openxmlformats.org/officeDocument/2006/relationships" xmlns:m="http://schemas.openxmlformats.org/officeDocument/2006/math" xmlns:v="urn:schemas-microsoft-com:vml" xmlns:wp14="http://schemas.microsoft.com/office/word/2010/wordprocessingDrawing" xmlns:wp="http://schemas.openxmlformats.org/drawingml/2006/wordprocessingDrawing" xmlns:w10="urn:schemas-microsoft-com:office:word" xmlns:w="http://schemas.openxmlformats.org/wordprocessingml/2006/main" xmlns:w14="http://schemas.microsoft.com/office/word/2010/wordml" xmlns:wpg="http://schemas.microsoft.com/office/word/2010/wordprocessingGroup" xmlns:wpi="http://schemas.microsoft.com/office/word/2010/wordprocessingInk" xmlns:wne="http://schemas.microsoft.com/office/word/2006/wordml" xmlns:wps="http://schemas.microsoft.com/office/word/2010/wordprocessingShape" mc:Ignorable="w14 wp14">
-  <w:p>
-    <w:pPr>
-      <w:pStyle w:val="para5"/>
-      <w:spacing/>
-      <w:jc w:val="center"/>
-    </w:pPr>
-    <w:r>
-      <w:rPr>
-        <w:rFonts w:ascii="Lato" w:hAnsi="Lato"/>
-        <w:color w:val="ff0000"/>
-        <w:sz w:val="20"/>
-        <w:szCs w:val="20"/>
-      </w:rPr>
-      <w:t xml:space="preserve">{verwalter.logo} - </w:t>
-    </w:r>
-    <w:r>
-      <w:rPr>
-        <w:rFonts w:ascii="Lato" w:hAnsi="Lato"/>
-        <w:color w:val="70ad47"/>
-        <w:sz w:val="20"/>
-        <w:szCs w:val="20"/>
-      </w:rPr>
-      <w:t>EINSTELLUNGEN</w:t>
-    </w:r>
-    <w:r/>
-  </w:p>
-</w:hdr>
 </file>
 
 <file path=word/numbering.xml><?xml version="1.0" encoding="utf-8"?>
@@ -11140,7 +9428,7 @@
       <w:rFonts w:ascii="Arial" w:hAnsi="Arial" w:eastAsia="Times New Roman" w:cs="Arial"/>
       <w:sz w:val="18"/>
       <w:szCs w:val="18"/>
-      <w:lang w:val="de-ch" w:eastAsia="zh-cn" w:bidi="ar-sa"/>
+      <w:lang w:val="de-ch" w:bidi="ar-sa"/>
     </w:rPr>
   </w:style>
   <w:style w:type="paragraph" w:styleId="para2">
@@ -11715,7 +10003,7 @@
       <w:rFonts w:ascii="Arial" w:hAnsi="Arial" w:eastAsia="Times New Roman" w:cs="Arial"/>
       <w:sz w:val="18"/>
       <w:szCs w:val="18"/>
-      <w:lang w:val="de-ch" w:eastAsia="zh-cn" w:bidi="ar-sa"/>
+      <w:lang w:val="de-ch" w:bidi="ar-sa"/>
     </w:rPr>
   </w:style>
   <w:style w:type="paragraph" w:styleId="para2">

</xml_diff>